<commit_message>
add refs, work on manus
</commit_message>
<xml_diff>
--- a/resp_opts_manus23022.docx
+++ b/resp_opts_manus23022.docx
@@ -204,7 +204,7 @@
         <w:pStyle w:val="Textkrper"/>
       </w:pPr>
       <w:r>
-        <w:t xml:space="preserve">Data &amp; scripts are available at osf link</w:t>
+        <w:t xml:space="preserve">Data &amp; scripts are available at osf link. The authors declare no conflict of interest.</w:t>
       </w:r>
     </w:p>
     <w:p>
@@ -448,7 +448,7 @@
         <w:t xml:space="preserve"> </w:t>
       </w:r>
       <w:r>
-        <w:t xml:space="preserve">X</w:t>
+        <w:t xml:space="preserve">3217</w:t>
       </w:r>
     </w:p>
     <w:p>
@@ -464,24 +464,13 @@
         <w:pStyle w:val="Textkrper"/>
       </w:pPr>
       <w:r>
-        <w:t xml:space="preserve">The experience of transgender and gender diverse (TGD) individuals suggests that sex/gender is a fluid category which can vary along a wide spectrum. In contrast, social categorization and face perception research often treats gender as a binary consisting of women and men (for example Webster et al., 2004). This is problematic because it indirectly delegitimizes TGD individuals’ experiences. Additionally, it may restrict participants’ answer, similar to how ratings of age along an old/young binary would restrict and distort ratings of age variation (see Westbrook &amp; Saperstein, 2015; Lindqvist et al., 2019). Furthermore, it may distort answers by communicating ideas about gender. In this study, we aimed to investigate how various gender categorization paradigms influence participants’ categorizations of faces.</w:t>
-      </w:r>
-    </w:p>
-    <w:p>
-      <w:pPr>
-        <w:pStyle w:val="Textkrper"/>
-      </w:pPr>
-      <w:r>
-        <w:t xml:space="preserve">A cursory glance at the literature on gender categorization reveals that the vast majority explicitly or implicitly suggest to participants that gender consists of the categories woman and man only. The most common method to measure gender categorization is a force-choice task, where participants are presented with a face and the choices are</w:t>
-      </w:r>
-      <w:r>
-        <w:t xml:space="preserve"> </w:t>
+        <w:t xml:space="preserve">Precision is key when measuring constructs in psychological research. One domain where precision is lacking is in the use of binary response options for gender (i.e. </w:t>
       </w:r>
       <w:r>
         <w:t xml:space="preserve">“</w:t>
       </w:r>
       <w:r>
-        <w:t xml:space="preserve">female</w:t>
+        <w:t xml:space="preserve">woman</w:t>
       </w:r>
       <w:r>
         <w:t xml:space="preserve">”</w:t>
@@ -499,234 +488,72 @@
         <w:t xml:space="preserve">“</w:t>
       </w:r>
       <w:r>
-        <w:t xml:space="preserve">male</w:t>
+        <w:t xml:space="preserve">man</w:t>
       </w:r>
       <w:r>
         <w:t xml:space="preserve">”</w:t>
       </w:r>
       <w:r>
-        <w:t xml:space="preserve"> </w:t>
-      </w:r>
-      <w:r>
-        <w:t xml:space="preserve">(see for example, Cloutier et al., 2005; Campanella et al., 2001; Webster et al., 2004; Zhao &amp; Bentin, 2008). A slightly different task asks participants to rate the faces on gender as a quality, rather than a category, often with</w:t>
-      </w:r>
-      <w:r>
-        <w:t xml:space="preserve"> </w:t>
-      </w:r>
-      <w:r>
-        <w:t xml:space="preserve">“</w:t>
-      </w:r>
-      <w:r>
-        <w:t xml:space="preserve">feminine</w:t>
-      </w:r>
-      <w:r>
-        <w:t xml:space="preserve">”</w:t>
-      </w:r>
-      <w:r>
-        <w:t xml:space="preserve"> </w:t>
-      </w:r>
-      <w:r>
-        <w:t xml:space="preserve">and</w:t>
-      </w:r>
-      <w:r>
-        <w:t xml:space="preserve"> </w:t>
-      </w:r>
-      <w:r>
-        <w:t xml:space="preserve">“</w:t>
-      </w:r>
-      <w:r>
-        <w:t xml:space="preserve">masculine</w:t>
-      </w:r>
-      <w:r>
-        <w:t xml:space="preserve">”</w:t>
-      </w:r>
-      <w:r>
-        <w:t xml:space="preserve"> </w:t>
-      </w:r>
-      <w:r>
-        <w:t xml:space="preserve">as endpoints on a single scale (e.g. D’Ascenzo et al., 2015; others). Overall, despite some variations, this is a literature where gender is frequently is presented as a binary.</w:t>
-      </w:r>
-    </w:p>
-    <w:p>
-      <w:pPr>
-        <w:pStyle w:val="Textkrper"/>
-      </w:pPr>
-      <w:r>
-        <w:t xml:space="preserve">Presenting gender as a binary communicates to participants that the researchers do not view non-binary genders as legitimate. For TGD individuals, this may contribute to a wider pattern of cisgenderism, the ideology that discards people’s own conception of their gender identity. Researchers may raise the objection that binary response options may be the most suitable for the research question or the planned statistical analyses. This may be the case, but it should be weighed against the real harm that is being done by these options.</w:t>
-      </w:r>
-    </w:p>
-    <w:p>
-      <w:pPr>
-        <w:pStyle w:val="Textkrper"/>
-      </w:pPr>
-      <w:r>
-        <w:t xml:space="preserve">Furthermore, it is worth questioning whether a binary forced choice is ever the most appropriate method to measure gender categorization. This position seems to be premised on the assumption that there is some fundamental basis to gender, a truth which can be distorted. According to this view, binary is the neutral way to measure sex/gender categorization and anything else is the result of agenda-driven or political motivations. If gender is instead viewed as a social construct, which arise as a result of repeated discourse, this suggests that there is no neutral way to measure gender categorization. Rather, there are multiple alternatives which come with their own limitations and restrictions or suggestions.</w:t>
-      </w:r>
-    </w:p>
-    <w:p>
-      <w:pPr>
-        <w:pStyle w:val="Textkrper"/>
-      </w:pPr>
-      <w:r>
-        <w:t xml:space="preserve">Indeed, gender can be measured in many different ways, with drastically varying results. For example, Bem (1974) constructed scales to measure femininity and masculinity as separate personality traits. She found that many people had a mixture of feminine and masculine traits. In another example, when Joel and colleagues (2014) asked ostensibly cisgender participants whether they ever experienced shifts in their gender identity, a sizable group had. Lastly, and Westbrook and Sperstein (2015) showed that there are many potential ways participants answer questions about their gender identities, including rating femininity and masculinity on separate dimensions. When offered these separate sliders, participants generally offered a high degree of androgyny. These results, which primarily regard people’s self-categorization and not categorization of others, nevertheless suggest that when people are given the options to categorize gender beyond the binary, they frequently use them.</w:t>
-      </w:r>
-    </w:p>
-    <w:p>
-      <w:pPr>
-        <w:pStyle w:val="Textkrper"/>
-      </w:pPr>
-      <w:r>
-        <w:t xml:space="preserve">Additionally, gender binaries can be created or enhanced through statistical practices. For example, Hyde and colleagues (2018) concluded that the statistical practice of examining mean differences between women and men exaggerates the difference and downplay gender similarities. Hester and colleagues (2020), showed both that perceived differences between the faces of men and women were pronounced when only means were examined, and when gender was measured as consisting of a single dimension with femininity and masculinity at opposing ends. These studies show that when experiments are constructed to take diversity of gender into account, the results often reveal a diversity of gender. This primarily suggests that studies which only measure binary gender are unnecessarily and artificially restrictive.</w:t>
-      </w:r>
-      <w:r>
-        <w:t xml:space="preserve"> </w:t>
+        <w:t xml:space="preserve">), which fails to capture the complex and fluid nature of gender/sex (</w:t>
+      </w:r>
+      <w:r>
+        <w:t xml:space="preserve">(</w:t>
       </w:r>
       <w:r>
         <w:rPr>
           <w:bCs/>
           <w:b/>
         </w:rPr>
-        <w:t xml:space="preserve">I added this paragraph earlier, but I’m not sure if it’s actually relevant</w:t>
-      </w:r>
-    </w:p>
-    <w:p>
-      <w:pPr>
-        <w:pStyle w:val="Textkrper"/>
-      </w:pPr>
-      <w:r>
-        <w:t xml:space="preserve">If binary response options have this problem, it is worth conceptualizing what are some possible alternatives. One easy solution is the inclusion of a third third gender option, such as</w:t>
-      </w:r>
-      <w:r>
-        <w:t xml:space="preserve"> </w:t>
-      </w:r>
-      <w:r>
-        <w:t xml:space="preserve">“</w:t>
-      </w:r>
-      <w:r>
-        <w:t xml:space="preserve">other</w:t>
-      </w:r>
-      <w:r>
-        <w:t xml:space="preserve">”</w:t>
-      </w:r>
-      <w:r>
-        <w:t xml:space="preserve"> </w:t>
-      </w:r>
-      <w:r>
-        <w:t xml:space="preserve">or</w:t>
-      </w:r>
-      <w:r>
-        <w:t xml:space="preserve"> </w:t>
-      </w:r>
-      <w:r>
-        <w:t xml:space="preserve">“</w:t>
-      </w:r>
-      <w:r>
-        <w:t xml:space="preserve">non-binary</w:t>
-      </w:r>
-      <w:r>
-        <w:t xml:space="preserve">”</w:t>
-      </w:r>
-      <w:r>
-        <w:t xml:space="preserve">. This has the benefit of acknowledging the existence of TGD individuals, which is something that many TGD inviduals have expressed they would like to see (Richards, 2021). However, solely adding a third alternative is not enough. It also indirectly implies that TGD people are androgynous, which is not always the case (ref). What TGD individuals and activists have championed is instead a general caution about gender categorization given that TGD people can present in a wide variety of ways, not all of which are androgynous (ref). Therefore, in a categorization task, it would be preferable to have the option of expressing a sense of uncertainty, possibly through an</w:t>
-      </w:r>
-      <w:r>
-        <w:t xml:space="preserve"> </w:t>
-      </w:r>
-      <w:r>
-        <w:t xml:space="preserve">“</w:t>
-      </w:r>
-      <w:r>
-        <w:t xml:space="preserve">I don’t know</w:t>
-      </w:r>
-      <w:r>
-        <w:t xml:space="preserve">”</w:t>
-      </w:r>
-      <w:r>
-        <w:t xml:space="preserve"> </w:t>
-      </w:r>
-      <w:r>
-        <w:t xml:space="preserve">alternative. Although psychometricians discourage the inclusion of</w:t>
-      </w:r>
-      <w:r>
-        <w:t xml:space="preserve"> </w:t>
-      </w:r>
-      <w:r>
-        <w:t xml:space="preserve">“</w:t>
-      </w:r>
-      <w:r>
-        <w:t xml:space="preserve">I don’t know</w:t>
-      </w:r>
-      <w:r>
-        <w:t xml:space="preserve">”</w:t>
-      </w:r>
-      <w:r>
-        <w:t xml:space="preserve"> </w:t>
-      </w:r>
-      <w:r>
-        <w:t xml:space="preserve">responses on the basis that it discourages participants from taking a stance (Kosnick et al., 2010) from a TGD perspective on gender categorization, this is precisely the outcome which is desirable. Lastly, a way to skirt all of these issues is to allow participants complete freedom to categorize however they choose, using open-ended text entry.</w:t>
-      </w:r>
-      <w:r>
-        <w:t xml:space="preserve"> </w:t>
-      </w:r>
-      <w:r>
-        <w:rPr>
-          <w:iCs/>
-          <w:i/>
-        </w:rPr>
-        <w:t xml:space="preserve">to do: include a sentence bridging to the research questions</w:t>
-      </w:r>
-    </w:p>
-    <w:p>
-      <w:pPr>
-        <w:pStyle w:val="Textkrper"/>
-      </w:pPr>
-      <w:r>
-        <w:t xml:space="preserve">The aim of the present study is to present as a proof-of-concept what categorization studies which are senstive to TGD individuals may look like. As such we have two research questions related to the inclusion of additional response options.</w:t>
-      </w:r>
-    </w:p>
-    <w:p>
-      <w:pPr>
-        <w:pStyle w:val="Textkrper"/>
-      </w:pPr>
-      <w:r>
-        <w:t xml:space="preserve">Research question 1: Do people use beyond-binary options when they have them?</w:t>
-      </w:r>
-    </w:p>
-    <w:p>
-      <w:pPr>
-        <w:pStyle w:val="Textkrper"/>
-      </w:pPr>
-      <w:r>
-        <w:t xml:space="preserve">Research question 2: Two what extent do beyond-binary responses affect the distribution of woman/man responses?</w:t>
-      </w:r>
-    </w:p>
-    <w:bookmarkStart w:id="21" w:name="X44d3f4e817a4409cb2891af33c3676778176601"/>
-    <w:p>
-      <w:pPr>
-        <w:pStyle w:val="berschrift2"/>
-      </w:pPr>
-      <w:r>
-        <w:t xml:space="preserve">Categorical Perception &amp; Gender Categorization</w:t>
-      </w:r>
-    </w:p>
-    <w:p>
-      <w:pPr>
-        <w:pStyle w:val="FirstParagraph"/>
-      </w:pPr>
+        <w:t xml:space="preserve">lindqvist_2019?</w:t>
+      </w:r>
+      <w:r>
+        <w:t xml:space="preserve">;</w:t>
+      </w:r>
+      <w:r>
+        <w:t xml:space="preserve"> </w:t>
+      </w:r>
       <w:r>
         <w:rPr>
           <w:bCs/>
           <w:b/>
         </w:rPr>
-        <w:t xml:space="preserve">this whole section is kind of a work in progress</w:t>
-      </w:r>
-    </w:p>
-    <w:p>
-      <w:pPr>
-        <w:pStyle w:val="Textkrper"/>
-      </w:pPr>
-      <w:r>
-        <w:t xml:space="preserve">Another question one might consider about response options is the degree to the implications of response impact participants view of gender. As we discussed, when gender is measured as only the categories</w:t>
+        <w:t xml:space="preserve">hyde_2018?</w:t>
+      </w:r>
+      <w:r>
+        <w:t xml:space="preserve">)</w:t>
+      </w:r>
+      <w:r>
+        <w:t xml:space="preserve">). While researchers have begun offering participants more flexible options to define their gender (Westbrook &amp; Saperstein, 2019, Lindqist et al., 2019), such as additional categories or free text responses, studies still predominantly use binary gender options when categorizing participants. Thus, understanding of how participants’ response measures affect gender categorization remains limited Therefore, the current study aims to test how non-binary alternatives affect gender categorization.</w:t>
+      </w:r>
+    </w:p>
+    <w:p>
+      <w:pPr>
+        <w:pStyle w:val="Textkrper"/>
+      </w:pPr>
+      <w:r>
+        <w:t xml:space="preserve">Bem (1974) was a pioneer in challenging the dichotomous and binary conceptualizations of gender. Bem developed the first scale (the bem sex role inventory, BSRI, 1974) to measure femininity and masculinity as separate traits, finding that many individuals exhibit a mixture of feminine and masculine traits. The BSRI has been used more often as self-reports of gender as a trait. More recently, several guides have been developed that recommend the use of open free text options or multiple options (e.g., woman, man, other, nonbinary). when asking participants to indicate their gender (see for example Lindqvist). When participants have given such options, they use them to indicate a gender identity other than women or men. Although this practice is still far from the norm, it is becoming increasingly commonplace for researchers to measure gender of participants in this open-ended way (Carleton, Göttegens, Cronin, D’Agostino)</w:t>
+      </w:r>
+    </w:p>
+    <w:p>
+      <w:pPr>
+        <w:pStyle w:val="Textkrper"/>
+      </w:pPr>
+      <w:r>
+        <w:t xml:space="preserve">In contrast, the literature on gender categorization of others still almost exclusively treats gender as a binary category. Gender categorization is a cognitive process that occurs when individuals perceive others (Kang &amp; Bodenhausen). Researchers in this field have explored the speed and automaticity of gender perception in faces, as well as which facial features are associated with specific gender categories, such as women and men (eg Mogilski &amp; Welling). Generally, the findings indicate that gender is rapidly and automatically categorized (Jung, Habibi &amp; Khurana, Macrae &amp; Martin), with facial features such as skin smoothness, jawline, and hair length used to determine gender identity. Lastly, studies in this field have indicated that people perceive faces categorically (Campanella et al., 2001). In other words, that faces, even when manipulated to vary on a continuum from feminine to masculine were still perceived as belonging to the categories women or man. However, these studies typically do reflect</w:t>
+      </w:r>
+      <w:r>
+        <w:t xml:space="preserve"> </w:t>
+      </w:r>
+      <w:r>
+        <w:t xml:space="preserve">the complex nature of gender or consider alternative response options (ref).</w:t>
+      </w:r>
+    </w:p>
+    <w:p>
+      <w:pPr>
+        <w:pStyle w:val="Textkrper"/>
+      </w:pPr>
+      <w:r>
+        <w:t xml:space="preserve">Instead, gender categorization is most often measured through a forced-choice task in which participants are forced to indicate either</w:t>
       </w:r>
       <w:r>
         <w:t xml:space="preserve"> </w:t>
@@ -735,6 +562,446 @@
         <w:t xml:space="preserve">“</w:t>
       </w:r>
       <w:r>
+        <w:t xml:space="preserve">female</w:t>
+      </w:r>
+      <w:r>
+        <w:t xml:space="preserve">”</w:t>
+      </w:r>
+      <w:r>
+        <w:t xml:space="preserve"> </w:t>
+      </w:r>
+      <w:r>
+        <w:t xml:space="preserve">or</w:t>
+      </w:r>
+      <w:r>
+        <w:t xml:space="preserve"> </w:t>
+      </w:r>
+      <w:r>
+        <w:t xml:space="preserve">“</w:t>
+      </w:r>
+      <w:r>
+        <w:t xml:space="preserve">male</w:t>
+      </w:r>
+      <w:r>
+        <w:t xml:space="preserve">”</w:t>
+      </w:r>
+      <w:r>
+        <w:t xml:space="preserve"> </w:t>
+      </w:r>
+      <w:r>
+        <w:t xml:space="preserve">when presented with a face (see, for example, Cloutier et al., 2005; Campanella et al., 2001; Webster et al., 2004; Zhao &amp; Bentin, 2008). A slightly different approach asks participants to rate faces on a gender scale as a quality, often using</w:t>
+      </w:r>
+      <w:r>
+        <w:t xml:space="preserve"> </w:t>
+      </w:r>
+      <w:r>
+        <w:t xml:space="preserve">“</w:t>
+      </w:r>
+      <w:r>
+        <w:t xml:space="preserve">feminine</w:t>
+      </w:r>
+      <w:r>
+        <w:t xml:space="preserve">”</w:t>
+      </w:r>
+      <w:r>
+        <w:t xml:space="preserve"> </w:t>
+      </w:r>
+      <w:r>
+        <w:t xml:space="preserve">and</w:t>
+      </w:r>
+      <w:r>
+        <w:t xml:space="preserve"> </w:t>
+      </w:r>
+      <w:r>
+        <w:t xml:space="preserve">“</w:t>
+      </w:r>
+      <w:r>
+        <w:t xml:space="preserve">masculine</w:t>
+      </w:r>
+      <w:r>
+        <w:t xml:space="preserve">”</w:t>
+      </w:r>
+      <w:r>
+        <w:t xml:space="preserve"> </w:t>
+      </w:r>
+      <w:r>
+        <w:t xml:space="preserve">as endpoints on a single scale (e.g., D’Ascenzo et al., 2015; others). Despite some variations, therefore literature overwhelmingly presents gender as a binary in studies of gender categorization of others.</w:t>
+      </w:r>
+    </w:p>
+    <w:p>
+      <w:pPr>
+        <w:pStyle w:val="Textkrper"/>
+      </w:pPr>
+      <w:r>
+        <w:t xml:space="preserve">The use of binary gender measures presents significant problems in accurately reflecting the diversity of gender. Such measures reinforce the notion of gender as a binary concept, thereby invalidating non-binary genders. This not only misrepresents the reality of gender but also perpetuates discriminatory attitudes towards non-binary individuals. Consequently, it is imperative to consider alternative measures that acknowledge and respect the diversity of gender identities.</w:t>
+      </w:r>
+    </w:p>
+    <w:bookmarkStart w:id="21" w:name="overview-of-the-present-research"/>
+    <w:p>
+      <w:pPr>
+        <w:pStyle w:val="berschrift2"/>
+      </w:pPr>
+      <w:r>
+        <w:t xml:space="preserve">Overview of the present research</w:t>
+      </w:r>
+    </w:p>
+    <w:p>
+      <w:pPr>
+        <w:pStyle w:val="FirstParagraph"/>
+      </w:pPr>
+      <w:r>
+        <w:t xml:space="preserve">Across two experiments, we investigate how alternative response options impact gender categorization. The purpose of both experiment was to answer the following three research questions</w:t>
+      </w:r>
+    </w:p>
+    <w:p>
+      <w:pPr>
+        <w:pStyle w:val="Textkrper"/>
+      </w:pPr>
+      <w:r>
+        <w:rPr>
+          <w:iCs/>
+          <w:i/>
+        </w:rPr>
+        <w:t xml:space="preserve">Research question 1</w:t>
+      </w:r>
+      <w:r>
+        <w:t xml:space="preserve">: Do participants categorise gender beyond the binary when response options allow them to do so?</w:t>
+      </w:r>
+    </w:p>
+    <w:p>
+      <w:pPr>
+        <w:pStyle w:val="Textkrper"/>
+      </w:pPr>
+      <w:r>
+        <w:rPr>
+          <w:iCs/>
+          <w:i/>
+        </w:rPr>
+        <w:t xml:space="preserve">Research question 2</w:t>
+      </w:r>
+      <w:r>
+        <w:t xml:space="preserve">: Two what extent do beyond-binary responses affect the distribution of woman/man responses?</w:t>
+      </w:r>
+    </w:p>
+    <w:p>
+      <w:pPr>
+        <w:pStyle w:val="Textkrper"/>
+      </w:pPr>
+      <w:r>
+        <w:rPr>
+          <w:iCs/>
+          <w:i/>
+        </w:rPr>
+        <w:t xml:space="preserve">Research question 3</w:t>
+      </w:r>
+      <w:r>
+        <w:t xml:space="preserve">: Can response options which do not present the categories of woman and man as oppositional reduce categorical perception.</w:t>
+      </w:r>
+    </w:p>
+    <w:p>
+      <w:pPr>
+        <w:pStyle w:val="Textkrper"/>
+      </w:pPr>
+      <w:r>
+        <w:t xml:space="preserve">Research questions 1 and 2 were investigated in study 1 and research question 3 was investigated in study 2.</w:t>
+      </w:r>
+    </w:p>
+    <w:bookmarkEnd w:id="21"/>
+    <w:bookmarkStart w:id="29" w:name="study-1"/>
+    <w:p>
+      <w:pPr>
+        <w:pStyle w:val="berschrift1"/>
+      </w:pPr>
+      <w:r>
+        <w:t xml:space="preserve">Study 1</w:t>
+      </w:r>
+    </w:p>
+    <w:p>
+      <w:pPr>
+        <w:pStyle w:val="FirstParagraph"/>
+      </w:pPr>
+      <w:r>
+        <w:t xml:space="preserve">Study 1 tested whether response options that allow categorization beyond the binary influences people to categorize gender beyond the binary. Accordingly, Experiment 1 manipulated response options.The specific alternatives were based on common practices for self-identification of gender. To avoid suggesting that gender only consists of women and men, these studies recommend including a third option. Moreover, given that gender may not always be evident from a person’s countenance, an</w:t>
+      </w:r>
+      <w:r>
+        <w:t xml:space="preserve"> </w:t>
+      </w:r>
+      <w:r>
+        <w:t xml:space="preserve">“</w:t>
+      </w:r>
+      <w:r>
+        <w:t xml:space="preserve">I don’t know</w:t>
+      </w:r>
+      <w:r>
+        <w:t xml:space="preserve">”</w:t>
+      </w:r>
+      <w:r>
+        <w:t xml:space="preserve"> </w:t>
+      </w:r>
+      <w:r>
+        <w:t xml:space="preserve">option should also be incorporated into the task. This suggests that a forced choice task is best supplemented with both an</w:t>
+      </w:r>
+      <w:r>
+        <w:t xml:space="preserve"> </w:t>
+      </w:r>
+      <w:r>
+        <w:t xml:space="preserve">“</w:t>
+      </w:r>
+      <w:r>
+        <w:t xml:space="preserve">other</w:t>
+      </w:r>
+      <w:r>
+        <w:t xml:space="preserve">”</w:t>
+      </w:r>
+      <w:r>
+        <w:t xml:space="preserve"> </w:t>
+      </w:r>
+      <w:r>
+        <w:t xml:space="preserve">option and an</w:t>
+      </w:r>
+      <w:r>
+        <w:t xml:space="preserve"> </w:t>
+      </w:r>
+      <w:r>
+        <w:t xml:space="preserve">“</w:t>
+      </w:r>
+      <w:r>
+        <w:t xml:space="preserve">I don’t know</w:t>
+      </w:r>
+      <w:r>
+        <w:t xml:space="preserve">”</w:t>
+      </w:r>
+      <w:r>
+        <w:t xml:space="preserve"> </w:t>
+      </w:r>
+      <w:r>
+        <w:t xml:space="preserve">option. Another common practice is to give people an open text box in which they may type in whatever they like. This method has been recommended by different researchers (e.g. Lindqvist et al., 2019). This method has the benefit of affording participants freedom to answer as they choose.Therefore the study included three conditions (binary, mutiple and free text options).</w:t>
+      </w:r>
+      <w:r>
+        <w:t xml:space="preserve"> </w:t>
+      </w:r>
+      <w:r>
+        <w:t xml:space="preserve"># Method</w:t>
+      </w:r>
+    </w:p>
+    <w:bookmarkStart w:id="22" w:name="participants"/>
+    <w:p>
+      <w:pPr>
+        <w:pStyle w:val="berschrift2"/>
+      </w:pPr>
+      <w:r>
+        <w:t xml:space="preserve">Participants</w:t>
+      </w:r>
+    </w:p>
+    <w:p>
+      <w:pPr>
+        <w:pStyle w:val="FirstParagraph"/>
+      </w:pPr>
+      <w:r>
+        <w:t xml:space="preserve">Swedish participants (</w:t>
+      </w:r>
+      <w:r>
+        <w:rPr>
+          <w:iCs/>
+          <w:i/>
+        </w:rPr>
+        <w:t xml:space="preserve">N</w:t>
+      </w:r>
+      <w:r>
+        <w:t xml:space="preserve"> </w:t>
+      </w:r>
+      <w:r>
+        <w:t xml:space="preserve">= 68) were recruited through advertising online and on the university campus (</w:t>
+      </w:r>
+      <w:r>
+        <w:rPr>
+          <w:iCs/>
+          <w:i/>
+        </w:rPr>
+        <w:t xml:space="preserve">M</w:t>
+      </w:r>
+      <w:r>
+        <w:rPr>
+          <w:vertAlign w:val="subscript"/>
+        </w:rPr>
+        <w:t xml:space="preserve">age</w:t>
+      </w:r>
+      <w:r>
+        <w:t xml:space="preserve">= 37.67,</w:t>
+      </w:r>
+      <w:r>
+        <w:t xml:space="preserve"> </w:t>
+      </w:r>
+      <w:r>
+        <w:rPr>
+          <w:iCs/>
+          <w:i/>
+        </w:rPr>
+        <w:t xml:space="preserve">SD</w:t>
+      </w:r>
+      <w:r>
+        <w:rPr>
+          <w:vertAlign w:val="subscript"/>
+        </w:rPr>
+        <w:t xml:space="preserve">age</w:t>
+      </w:r>
+      <w:r>
+        <w:t xml:space="preserve"> </w:t>
+      </w:r>
+      <w:r>
+        <w:t xml:space="preserve">= 14.56, Range = 20 - 69). Self-identified gender was measured using an open-ended text box; participants were 35 women, 32 men and 1 who did not indicate gender). All participants were informed that participation was voluntary, that they could withdraw from the study and that results do no include any identifying features. In accordance with ethical guidelines, all participants provided written informed consent.</w:t>
+      </w:r>
+    </w:p>
+    <w:bookmarkEnd w:id="22"/>
+    <w:bookmarkStart w:id="23" w:name="stimuli"/>
+    <w:p>
+      <w:pPr>
+        <w:pStyle w:val="berschrift2"/>
+      </w:pPr>
+      <w:r>
+        <w:t xml:space="preserve">Stimuli</w:t>
+      </w:r>
+    </w:p>
+    <w:p>
+      <w:pPr>
+        <w:pStyle w:val="FirstParagraph"/>
+      </w:pPr>
+      <w:r>
+        <w:t xml:space="preserve">Faces used for the gender categorization task were produced using the London Face Database (deBruine) and the Chicago Face Database (ref) morphed with on Webmorph (ref). For Black, Asian and White faces, the six most feminine faces of women and the six most masculine faces of men were selected, using the codebook provided by the researchers. The faces were matched, so that the most feminine faces in the database were morphed with the most masculine faces. The morphs were made in 7 steps, from completely feminine to completely masculine. Because there were 18 pairs morphed in 7 steps, the total number of faces was 126. Each pair of faces were morphed in 7 steps, from completely feminine to completely masculine resulting in a total number of 126 faces (see Figure </w:t>
+      </w:r>
+      <w:r>
+        <w:t xml:space="preserve">??</w:t>
+      </w:r>
+      <w:r>
+        <w:t xml:space="preserve">, which should include percentage femininity of the face )</w:t>
+      </w:r>
+    </w:p>
+    <w:bookmarkEnd w:id="23"/>
+    <w:bookmarkStart w:id="24" w:name="measures"/>
+    <w:p>
+      <w:pPr>
+        <w:pStyle w:val="berschrift2"/>
+      </w:pPr>
+      <w:r>
+        <w:t xml:space="preserve">Measures</w:t>
+      </w:r>
+    </w:p>
+    <w:p>
+      <w:pPr>
+        <w:pStyle w:val="FirstParagraph"/>
+      </w:pPr>
+      <w:r>
+        <w:t xml:space="preserve">The primary outcome was responses to the categorization task. For analysis purposes, these were aggregated in the following ways:</w:t>
+      </w:r>
+    </w:p>
+    <w:p>
+      <w:pPr>
+        <w:pStyle w:val="Textkrper"/>
+      </w:pPr>
+      <w:r>
+        <w:rPr>
+          <w:iCs/>
+          <w:i/>
+        </w:rPr>
+        <w:t xml:space="preserve">Beyond-binary categorizations</w:t>
+      </w:r>
+      <w:r>
+        <w:t xml:space="preserve"> </w:t>
+      </w:r>
+      <w:r>
+        <w:t xml:space="preserve">represented the categories where participants did not categorise the face as woman or man. This was a dichotomous variable that was calculated from the categorization data by combining the responses of</w:t>
+      </w:r>
+      <w:r>
+        <w:t xml:space="preserve"> </w:t>
+      </w:r>
+      <w:r>
+        <w:t xml:space="preserve">“</w:t>
+      </w:r>
+      <w:r>
+        <w:t xml:space="preserve">I don’t know</w:t>
+      </w:r>
+      <w:r>
+        <w:t xml:space="preserve">”</w:t>
+      </w:r>
+      <w:r>
+        <w:t xml:space="preserve"> </w:t>
+      </w:r>
+      <w:r>
+        <w:t xml:space="preserve">and</w:t>
+      </w:r>
+      <w:r>
+        <w:t xml:space="preserve"> </w:t>
+      </w:r>
+      <w:r>
+        <w:t xml:space="preserve">“</w:t>
+      </w:r>
+      <w:r>
+        <w:t xml:space="preserve">non-binary</w:t>
+      </w:r>
+      <w:r>
+        <w:t xml:space="preserve">”</w:t>
+      </w:r>
+      <w:r>
+        <w:t xml:space="preserve">. These beyond-binary responses were coded as 1 and binary responses as 0.</w:t>
+      </w:r>
+    </w:p>
+    <w:p>
+      <w:pPr>
+        <w:pStyle w:val="Textkrper"/>
+      </w:pPr>
+      <w:r>
+        <w:rPr>
+          <w:iCs/>
+          <w:i/>
+        </w:rPr>
+        <w:t xml:space="preserve">Binary categorization</w:t>
+      </w:r>
+      <w:r>
+        <w:t xml:space="preserve"> </w:t>
+      </w:r>
+      <w:r>
+        <w:t xml:space="preserve">represented only the responses that were either woman (coded as 1) or man (coded as 0). All other responses were removed from this dataset.</w:t>
+      </w:r>
+    </w:p>
+    <w:bookmarkEnd w:id="24"/>
+    <w:bookmarkStart w:id="25" w:name="procedure"/>
+    <w:p>
+      <w:pPr>
+        <w:pStyle w:val="berschrift2"/>
+      </w:pPr>
+      <w:r>
+        <w:t xml:space="preserve">Procedure</w:t>
+      </w:r>
+    </w:p>
+    <w:p>
+      <w:pPr>
+        <w:pStyle w:val="FirstParagraph"/>
+      </w:pPr>
+      <w:r>
+        <w:t xml:space="preserve">Participants completed the experiment on a computer in a quiet room. Each trial consisted of a face accompanied by the question</w:t>
+      </w:r>
+      <w:r>
+        <w:t xml:space="preserve"> </w:t>
+      </w:r>
+      <w:r>
+        <w:t xml:space="preserve">“</w:t>
+      </w:r>
+      <w:r>
+        <w:t xml:space="preserve">How would you gender categorize this person?</w:t>
+      </w:r>
+      <w:r>
+        <w:t xml:space="preserve">”</w:t>
+      </w:r>
+      <w:r>
+        <w:t xml:space="preserve">. Each person completed a total of 126 trials (i.e. they categorized every face in the stimuli set). Participants were randomly allocated into one of the three response options conditions: binary categories, multiple categories, and free text. In the binary categories condition, the only option to respond was</w:t>
+      </w:r>
+      <w:r>
+        <w:t xml:space="preserve"> </w:t>
+      </w:r>
+      <w:r>
+        <w:t xml:space="preserve">“</w:t>
+      </w:r>
+      <w:r>
         <w:t xml:space="preserve">woman</w:t>
       </w:r>
       <w:r>
@@ -759,54 +1026,272 @@
         <w:t xml:space="preserve">”</w:t>
       </w:r>
       <w:r>
-        <w:t xml:space="preserve"> </w:t>
-      </w:r>
-      <w:r>
-        <w:t xml:space="preserve">the implication may be that gender/sex consists of two discrete mutually exclusive categories (ref). Conversely, when gender is not presented as a binary, the implication is that gender can be more inclusive.</w:t>
-      </w:r>
-    </w:p>
-    <w:p>
-      <w:pPr>
-        <w:pStyle w:val="Textkrper"/>
-      </w:pPr>
-      <w:r>
-        <w:t xml:space="preserve">One way to consider how response options shape the perception of gender is using the concept of categorical perception. Categorical perception is a perceptual effect where people tend to accentuate the differences of continuous stimuli. It has been observed for colors and for sounds. The existence of categorical perception suggests that people have a strong sense that categories exist. Importantly, categorical perception has been observed for gendered faces (Campanella et al., 2001). However, if participants respond to gender categorization with options that are less binary, maybe they will exhibit less categorical perception?</w:t>
-      </w:r>
-    </w:p>
-    <w:p>
-      <w:pPr>
-        <w:pStyle w:val="Textkrper"/>
-      </w:pPr>
-      <w:r>
-        <w:t xml:space="preserve">Research question 3: does a binary slider lead to more categorical perception that two separate sliders?</w:t>
-      </w:r>
-    </w:p>
-    <w:bookmarkEnd w:id="21"/>
-    <w:bookmarkStart w:id="27" w:name="experiment-1"/>
-    <w:p>
-      <w:pPr>
-        <w:pStyle w:val="berschrift1"/>
-      </w:pPr>
-      <w:r>
-        <w:t xml:space="preserve">Experiment 1</w:t>
-      </w:r>
-    </w:p>
-    <w:bookmarkStart w:id="24" w:name="method"/>
+        <w:t xml:space="preserve">. he multiple categories conditionincluded the options</w:t>
+      </w:r>
+      <w:r>
+        <w:t xml:space="preserve"> </w:t>
+      </w:r>
+      <w:r>
+        <w:t xml:space="preserve">“</w:t>
+      </w:r>
+      <w:r>
+        <w:t xml:space="preserve">other</w:t>
+      </w:r>
+      <w:r>
+        <w:t xml:space="preserve">”</w:t>
+      </w:r>
+      <w:r>
+        <w:t xml:space="preserve"> </w:t>
+      </w:r>
+      <w:r>
+        <w:t xml:space="preserve">and</w:t>
+      </w:r>
+      <w:r>
+        <w:t xml:space="preserve"> </w:t>
+      </w:r>
+      <w:r>
+        <w:t xml:space="preserve">“</w:t>
+      </w:r>
+      <w:r>
+        <w:t xml:space="preserve">I don’t know</w:t>
+      </w:r>
+      <w:r>
+        <w:t xml:space="preserve">”</w:t>
+      </w:r>
+      <w:r>
+        <w:t xml:space="preserve"> </w:t>
+      </w:r>
+      <w:r>
+        <w:t xml:space="preserve">as well as woman or man. the free text condition consisted of an open text box.</w:t>
+      </w:r>
+    </w:p>
+    <w:bookmarkEnd w:id="25"/>
+    <w:bookmarkStart w:id="28" w:name="data-analysis"/>
     <w:p>
       <w:pPr>
         <w:pStyle w:val="berschrift2"/>
       </w:pPr>
       <w:r>
-        <w:t xml:space="preserve">Method</w:t>
-      </w:r>
-    </w:p>
-    <w:bookmarkStart w:id="22" w:name="participants"/>
+        <w:t xml:space="preserve">Data analysis</w:t>
+      </w:r>
+    </w:p>
+    <w:p>
+      <w:pPr>
+        <w:pStyle w:val="FirstParagraph"/>
+      </w:pPr>
+      <w:r>
+        <w:t xml:space="preserve">We used R</w:t>
+      </w:r>
+      <w:r>
+        <w:t xml:space="preserve"> </w:t>
+      </w:r>
+      <w:r>
+        <w:t xml:space="preserve">(Version 4.2.2; R Core Team, 2022)</w:t>
+      </w:r>
+      <w:r>
+        <w:t xml:space="preserve"> </w:t>
+      </w:r>
+      <w:r>
+        <w:t xml:space="preserve">and the R-packages</w:t>
+      </w:r>
+      <w:r>
+        <w:t xml:space="preserve"> </w:t>
+      </w:r>
+      <w:r>
+        <w:rPr>
+          <w:iCs/>
+          <w:i/>
+        </w:rPr>
+        <w:t xml:space="preserve">bayesplot</w:t>
+      </w:r>
+      <w:r>
+        <w:t xml:space="preserve"> </w:t>
+      </w:r>
+      <w:r>
+        <w:t xml:space="preserve">(Version 1.10.0; Gabry et al., 2019)</w:t>
+      </w:r>
+      <w:r>
+        <w:t xml:space="preserve">,</w:t>
+      </w:r>
+      <w:r>
+        <w:t xml:space="preserve"> </w:t>
+      </w:r>
+      <w:r>
+        <w:rPr>
+          <w:iCs/>
+          <w:i/>
+        </w:rPr>
+        <w:t xml:space="preserve">brms</w:t>
+      </w:r>
+      <w:r>
+        <w:t xml:space="preserve"> </w:t>
+      </w:r>
+      <w:r>
+        <w:t xml:space="preserve">(Version 2.18.0; Bürkner, 2017, 2018, 2021)</w:t>
+      </w:r>
+      <w:r>
+        <w:t xml:space="preserve">,</w:t>
+      </w:r>
+      <w:r>
+        <w:t xml:space="preserve"> </w:t>
+      </w:r>
+      <w:r>
+        <w:rPr>
+          <w:iCs/>
+          <w:i/>
+        </w:rPr>
+        <w:t xml:space="preserve">dplyr</w:t>
+      </w:r>
+      <w:r>
+        <w:t xml:space="preserve"> </w:t>
+      </w:r>
+      <w:r>
+        <w:t xml:space="preserve">(Version 1.0.10; Wickham et al., 2022)</w:t>
+      </w:r>
+      <w:r>
+        <w:t xml:space="preserve">,</w:t>
+      </w:r>
+      <w:r>
+        <w:t xml:space="preserve"> </w:t>
+      </w:r>
+      <w:r>
+        <w:rPr>
+          <w:iCs/>
+          <w:i/>
+        </w:rPr>
+        <w:t xml:space="preserve">gcookbook</w:t>
+      </w:r>
+      <w:r>
+        <w:t xml:space="preserve"> </w:t>
+      </w:r>
+      <w:r>
+        <w:t xml:space="preserve">(Version 2.0; Chang, 2018)</w:t>
+      </w:r>
+      <w:r>
+        <w:t xml:space="preserve">,</w:t>
+      </w:r>
+      <w:r>
+        <w:t xml:space="preserve"> </w:t>
+      </w:r>
+      <w:r>
+        <w:rPr>
+          <w:iCs/>
+          <w:i/>
+        </w:rPr>
+        <w:t xml:space="preserve">ggplot2</w:t>
+      </w:r>
+      <w:r>
+        <w:t xml:space="preserve"> </w:t>
+      </w:r>
+      <w:r>
+        <w:t xml:space="preserve">(Version 3.4.0; Wickham, 2016)</w:t>
+      </w:r>
+      <w:r>
+        <w:t xml:space="preserve">,</w:t>
+      </w:r>
+      <w:r>
+        <w:t xml:space="preserve"> </w:t>
+      </w:r>
+      <w:r>
+        <w:rPr>
+          <w:iCs/>
+          <w:i/>
+        </w:rPr>
+        <w:t xml:space="preserve">papaja</w:t>
+      </w:r>
+      <w:r>
+        <w:t xml:space="preserve"> </w:t>
+      </w:r>
+      <w:r>
+        <w:t xml:space="preserve">(Version 0.1.1; Aust &amp; Barth, 2022)</w:t>
+      </w:r>
+      <w:r>
+        <w:t xml:space="preserve">,</w:t>
+      </w:r>
+      <w:r>
+        <w:t xml:space="preserve"> </w:t>
+      </w:r>
+      <w:r>
+        <w:rPr>
+          <w:iCs/>
+          <w:i/>
+        </w:rPr>
+        <w:t xml:space="preserve">Rcpp</w:t>
+      </w:r>
+      <w:r>
+        <w:t xml:space="preserve"> </w:t>
+      </w:r>
+      <w:r>
+        <w:t xml:space="preserve">(Eddelbuettel &amp; Balamuta, 2018; Version 1.0.9; Eddelbuettel &amp; François, 2011)</w:t>
+      </w:r>
+      <w:r>
+        <w:t xml:space="preserve">,</w:t>
+      </w:r>
+      <w:r>
+        <w:t xml:space="preserve"> </w:t>
+      </w:r>
+      <w:r>
+        <w:rPr>
+          <w:iCs/>
+          <w:i/>
+        </w:rPr>
+        <w:t xml:space="preserve">tidybayes</w:t>
+      </w:r>
+      <w:r>
+        <w:t xml:space="preserve"> </w:t>
+      </w:r>
+      <w:r>
+        <w:t xml:space="preserve">(Version 3.0.2; Kay, 2022)</w:t>
+      </w:r>
+      <w:r>
+        <w:t xml:space="preserve">,</w:t>
+      </w:r>
+      <w:r>
+        <w:t xml:space="preserve"> </w:t>
+      </w:r>
+      <w:r>
+        <w:rPr>
+          <w:iCs/>
+          <w:i/>
+        </w:rPr>
+        <w:t xml:space="preserve">tidyr</w:t>
+      </w:r>
+      <w:r>
+        <w:t xml:space="preserve"> </w:t>
+      </w:r>
+      <w:r>
+        <w:t xml:space="preserve">(Version 1.2.1; Wickham &amp; Girlich, 2022)</w:t>
+      </w:r>
+      <w:r>
+        <w:t xml:space="preserve">, and</w:t>
+      </w:r>
+      <w:r>
+        <w:t xml:space="preserve"> </w:t>
+      </w:r>
+      <w:r>
+        <w:rPr>
+          <w:iCs/>
+          <w:i/>
+        </w:rPr>
+        <w:t xml:space="preserve">tinylabels</w:t>
+      </w:r>
+      <w:r>
+        <w:t xml:space="preserve"> </w:t>
+      </w:r>
+      <w:r>
+        <w:t xml:space="preserve">(Version 0.2.3; Barth, 2022)</w:t>
+      </w:r>
+      <w:r>
+        <w:t xml:space="preserve">. Descriptive statistics were used to summarize the data, and Bayesian mixed-effects models were used to test the research questions. For all models, we included varying intercepts for both participants and trials. To answer each research question, we used a two-step approach which began with a model comparison approach followed by Bayes factor tests of specific contrasts. In all cases, the models included varying intercepts for both participants trials.</w:t>
+      </w:r>
+    </w:p>
+    <w:bookmarkStart w:id="27" w:name="X341bf8e7a551b9753ca7397817d3b7713a26109"/>
     <w:p>
       <w:pPr>
         <w:pStyle w:val="berschrift3"/>
       </w:pPr>
       <w:r>
-        <w:t xml:space="preserve">Participants.</w:t>
+        <w:t xml:space="preserve">Research question 1: The use of categories beyond the binary.</w:t>
       </w:r>
     </w:p>
     <w:p>
@@ -814,68 +1299,120 @@
         <w:pStyle w:val="FirstParagraph"/>
       </w:pPr>
       <w:r>
-        <w:t xml:space="preserve">Participants (</w:t>
-      </w:r>
-      <w:r>
-        <w:rPr>
-          <w:iCs/>
-          <w:i/>
-        </w:rPr>
-        <w:t xml:space="preserve">N</w:t>
-      </w:r>
-      <w:r>
-        <w:t xml:space="preserve"> </w:t>
-      </w:r>
-      <w:r>
-        <w:t xml:space="preserve">= 68) were speakers recruited through advertising online and on the university campus (</w:t>
-      </w:r>
-      <w:r>
-        <w:rPr>
-          <w:iCs/>
-          <w:i/>
-        </w:rPr>
-        <w:t xml:space="preserve">M</w:t>
-      </w:r>
-      <w:r>
-        <w:rPr>
-          <w:vertAlign w:val="subscript"/>
-        </w:rPr>
-        <w:t xml:space="preserve">age</w:t>
-      </w:r>
-      <w:r>
-        <w:t xml:space="preserve">= 37.67,</w:t>
-      </w:r>
-      <w:r>
-        <w:t xml:space="preserve"> </w:t>
-      </w:r>
-      <w:r>
-        <w:rPr>
-          <w:iCs/>
-          <w:i/>
-        </w:rPr>
-        <w:t xml:space="preserve">SD</w:t>
-      </w:r>
-      <w:r>
-        <w:rPr>
-          <w:vertAlign w:val="subscript"/>
-        </w:rPr>
-        <w:t xml:space="preserve">age</w:t>
-      </w:r>
-      <w:r>
-        <w:t xml:space="preserve"> </w:t>
-      </w:r>
-      <w:r>
-        <w:t xml:space="preserve">= 14.56, Range = 20 - 69). All participants were informed that participation was voluntary. In term of gender, the participants were 35 women, 32 men and 1 who did not indicate gender. Written consent was obtained from all participants.</w:t>
-      </w:r>
-    </w:p>
-    <w:bookmarkEnd w:id="22"/>
-    <w:bookmarkStart w:id="23" w:name="material"/>
-    <w:p>
-      <w:pPr>
-        <w:pStyle w:val="berschrift3"/>
-      </w:pPr>
-      <w:r>
-        <w:t xml:space="preserve">Material.</w:t>
+        <w:t xml:space="preserve">In research question one, we investigated whether participants categorized faces beyond the binary when given the chance. This could manifest as either a main effect of condition or an interaction between condition and morph level if categorizations beyond the binary were limited to only the most androgynous faces. For this analyses, the Binary categories condition was excluded, as that condition precluded the possibility of categorizing beyond the binary. The specific questions then, were</w:t>
+      </w:r>
+      <w:r>
+        <w:t xml:space="preserve"> </w:t>
+      </w:r>
+      <w:r>
+        <w:t xml:space="preserve">“</w:t>
+      </w:r>
+      <w:r>
+        <w:t xml:space="preserve">do people categorize faces beyond the binary?</w:t>
+      </w:r>
+      <w:r>
+        <w:t xml:space="preserve">”</w:t>
+      </w:r>
+      <w:r>
+        <w:t xml:space="preserve">,</w:t>
+      </w:r>
+      <w:r>
+        <w:t xml:space="preserve"> </w:t>
+      </w:r>
+      <w:r>
+        <w:t xml:space="preserve">“</w:t>
+      </w:r>
+      <w:r>
+        <w:t xml:space="preserve">does this effect depend on condition?</w:t>
+      </w:r>
+      <w:r>
+        <w:t xml:space="preserve">”</w:t>
+      </w:r>
+      <w:r>
+        <w:t xml:space="preserve"> </w:t>
+      </w:r>
+      <w:r>
+        <w:t xml:space="preserve">and</w:t>
+      </w:r>
+      <w:r>
+        <w:t xml:space="preserve"> </w:t>
+      </w:r>
+      <w:r>
+        <w:t xml:space="preserve">“</w:t>
+      </w:r>
+      <w:r>
+        <w:t xml:space="preserve">are ambiguous faces more likely to be categorized beyond the binary?</w:t>
+      </w:r>
+      <w:r>
+        <w:t xml:space="preserve">”</w:t>
+      </w:r>
+      <w:r>
+        <w:t xml:space="preserve">. These questions correspond to main effects of response option condition, facial morph level and an interaction between the two.</w:t>
+      </w:r>
+    </w:p>
+    <w:p>
+      <w:pPr>
+        <w:pStyle w:val="Textkrper"/>
+      </w:pPr>
+      <w:r>
+        <w:t xml:space="preserve">Accordingly, the models were fit to the outcome</w:t>
+      </w:r>
+      <w:r>
+        <w:t xml:space="preserve"> </w:t>
+      </w:r>
+      <w:r>
+        <w:rPr>
+          <w:iCs/>
+          <w:i/>
+        </w:rPr>
+        <w:t xml:space="preserve">Beyond-binary categorizations</w:t>
+      </w:r>
+      <w:r>
+        <w:t xml:space="preserve"> </w:t>
+      </w:r>
+      <w:r>
+        <w:t xml:space="preserve">and comprised a Null model with no additional predictors, a Main effects model and an Interaction model For full model specification (including priors) and model diagnostics, see the supplementary material. These model were then compared in terms of predictive power on out-of-sample data points, estimated using Leave-one-out cross validation (LOO-CV). This represents an indirect test of the research questions, and can be viewed as an imperfect analogy to checking whether there is a</w:t>
+      </w:r>
+      <w:r>
+        <w:t xml:space="preserve"> </w:t>
+      </w:r>
+      <w:r>
+        <w:t xml:space="preserve">“</w:t>
+      </w:r>
+      <w:r>
+        <w:t xml:space="preserve">significant</w:t>
+      </w:r>
+      <w:r>
+        <w:t xml:space="preserve">”</w:t>
+      </w:r>
+      <w:r>
+        <w:t xml:space="preserve"> </w:t>
+      </w:r>
+      <w:r>
+        <w:t xml:space="preserve">overall interaction in a classical F-test.</w:t>
+      </w:r>
+    </w:p>
+    <w:p>
+      <w:pPr>
+        <w:pStyle w:val="Textkrper"/>
+      </w:pPr>
+      <w:r>
+        <w:t xml:space="preserve">As a more direct test, we also calculated the Bayes Factor for the specific contrasts suggested by these questions. In other words, we compared the overall probability of making categorizations beyond the binary in the Free text condition and the Multiple categories conditions. Additionally,</w:t>
+      </w:r>
+      <w:r>
+        <w:t xml:space="preserve"> </w:t>
+      </w:r>
+      <w:r>
+        <w:t xml:space="preserve">we compared the prevalence of categorization beyond the binary specifically of the most androgynous faces. The Bayes factors were compared the null hypothesis that the contrast was equal to 0 and calculated using the Savage-Dickey Density Ratio.</w:t>
+      </w:r>
+    </w:p>
+    <w:bookmarkStart w:id="26" w:name="Xd596a15ce9ca395e1aabf12b1d948acbfce6869"/>
+    <w:p>
+      <w:pPr>
+        <w:pStyle w:val="berschrift4"/>
+      </w:pPr>
+      <w:r>
+        <w:t xml:space="preserve">Research question 2: The distribution of binary responses.</w:t>
       </w:r>
     </w:p>
     <w:p>
@@ -883,213 +1420,38 @@
         <w:pStyle w:val="FirstParagraph"/>
       </w:pPr>
       <w:r>
-        <w:t xml:space="preserve">Faces were produced using faces from the London Face Database (deBruine) and the Chicago Face Database (ref) morphed with on Webmorph (ref). For Black, Asian and White faces, the six most feminine faces of women and the six most masculine faces of men were selected, using the codebook provided by the researchers. The faces were matched, so that the most feminine face were morphed with the most masculine face and so on. The morphs were made in 7 steps, from completely feminine to completely masculine. Because there were 18 pairs morphed in 7 steps, the total number of faces was 126.</w:t>
-      </w:r>
-    </w:p>
-    <w:bookmarkEnd w:id="23"/>
-    <w:bookmarkEnd w:id="24"/>
-    <w:bookmarkStart w:id="26" w:name="measures"/>
-    <w:p>
-      <w:pPr>
-        <w:pStyle w:val="berschrift2"/>
-      </w:pPr>
-      <w:r>
-        <w:t xml:space="preserve">Measures</w:t>
-      </w:r>
-    </w:p>
-    <w:p>
-      <w:pPr>
-        <w:pStyle w:val="FirstParagraph"/>
-      </w:pPr>
-      <w:r>
-        <w:t xml:space="preserve">Gender binary beliefs (GBB) were measured with an adapted versoin of the Gender Binary Beliefs scale by Tee &amp; Hegarty (2014). The scale measured the extent to which participants endorsed items such as</w:t>
-      </w:r>
-      <w:r>
-        <w:t xml:space="preserve"> </w:t>
-      </w:r>
-      <w:r>
-        <w:t xml:space="preserve">“</w:t>
-      </w:r>
-      <w:r>
-        <w:rPr>
-          <w:iCs/>
-          <w:i/>
-        </w:rPr>
-        <w:t xml:space="preserve">placeholder</w:t>
-      </w:r>
-      <w:r>
-        <w:t xml:space="preserve">”</w:t>
-      </w:r>
-      <w:r>
-        <w:t xml:space="preserve"> </w:t>
-      </w:r>
-      <w:r>
-        <w:t xml:space="preserve">and</w:t>
-      </w:r>
-      <w:r>
-        <w:t xml:space="preserve"> </w:t>
-      </w:r>
-      <w:r>
-        <w:rPr>
-          <w:iCs/>
-          <w:i/>
-        </w:rPr>
-        <w:t xml:space="preserve">placeholder</w:t>
-      </w:r>
-    </w:p>
-    <w:p>
-      <w:pPr>
-        <w:pStyle w:val="Textkrper"/>
-      </w:pPr>
-      <w:r>
-        <w:rPr>
-          <w:iCs/>
-          <w:i/>
-        </w:rPr>
-        <w:t xml:space="preserve">Beyond-binary responses</w:t>
-      </w:r>
-      <w:r>
-        <w:t xml:space="preserve"> </w:t>
-      </w:r>
-      <w:r>
-        <w:t xml:space="preserve">represented the categories where participants made a response that were not woman or man. This was a dichotomous variable that was calculated from the categorization data by combining the responses of</w:t>
-      </w:r>
-      <w:r>
-        <w:t xml:space="preserve"> </w:t>
-      </w:r>
-      <w:r>
-        <w:t xml:space="preserve">“</w:t>
-      </w:r>
-      <w:r>
-        <w:t xml:space="preserve">I don’t know</w:t>
-      </w:r>
-      <w:r>
-        <w:t xml:space="preserve">”</w:t>
-      </w:r>
-      <w:r>
-        <w:t xml:space="preserve"> </w:t>
-      </w:r>
-      <w:r>
-        <w:t xml:space="preserve">and</w:t>
-      </w:r>
-      <w:r>
-        <w:t xml:space="preserve"> </w:t>
-      </w:r>
-      <w:r>
-        <w:t xml:space="preserve">“</w:t>
-      </w:r>
-      <w:r>
-        <w:t xml:space="preserve">non-binary</w:t>
-      </w:r>
-      <w:r>
-        <w:t xml:space="preserve">”</w:t>
-      </w:r>
-      <w:r>
-        <w:t xml:space="preserve">. These beyond-binary responses were coded as 1 and binary responses as 0.</w:t>
-      </w:r>
-    </w:p>
-    <w:bookmarkStart w:id="25" w:name="procedure"/>
-    <w:p>
-      <w:pPr>
-        <w:pStyle w:val="berschrift3"/>
-      </w:pPr>
-      <w:r>
-        <w:t xml:space="preserve">Procedure.</w:t>
-      </w:r>
-    </w:p>
-    <w:p>
-      <w:pPr>
-        <w:pStyle w:val="FirstParagraph"/>
-      </w:pPr>
-      <w:r>
-        <w:t xml:space="preserve">Participants were seated in a quiet room and carried out the experiment on a computer. Each trial consisted of a face accompanied by the question</w:t>
-      </w:r>
-      <w:r>
-        <w:t xml:space="preserve"> </w:t>
-      </w:r>
-      <w:r>
-        <w:t xml:space="preserve">“</w:t>
-      </w:r>
-      <w:r>
-        <w:t xml:space="preserve">How would you gender categorize this person?</w:t>
-      </w:r>
-      <w:r>
-        <w:t xml:space="preserve">”</w:t>
-      </w:r>
-      <w:r>
-        <w:t xml:space="preserve">. Each person completed a total of 126 trials. Following Participants were randomly allocated into one of the three response options conditions: binary categories, multiple categories and free text. In the binary categories condition, the only option to respond was</w:t>
-      </w:r>
-      <w:r>
-        <w:t xml:space="preserve"> </w:t>
-      </w:r>
-      <w:r>
-        <w:t xml:space="preserve">“</w:t>
-      </w:r>
-      <w:r>
-        <w:t xml:space="preserve">woman</w:t>
-      </w:r>
-      <w:r>
-        <w:t xml:space="preserve">”</w:t>
-      </w:r>
-      <w:r>
-        <w:t xml:space="preserve"> </w:t>
-      </w:r>
-      <w:r>
-        <w:t xml:space="preserve">and</w:t>
-      </w:r>
-      <w:r>
-        <w:t xml:space="preserve"> </w:t>
-      </w:r>
-      <w:r>
-        <w:t xml:space="preserve">“</w:t>
-      </w:r>
-      <w:r>
-        <w:t xml:space="preserve">man</w:t>
-      </w:r>
-      <w:r>
-        <w:t xml:space="preserve">”</w:t>
-      </w:r>
-      <w:r>
-        <w:t xml:space="preserve">. In the multiple categories condition, this was expanded to include the options</w:t>
-      </w:r>
-      <w:r>
-        <w:t xml:space="preserve"> </w:t>
-      </w:r>
-      <w:r>
-        <w:t xml:space="preserve">“</w:t>
-      </w:r>
-      <w:r>
-        <w:t xml:space="preserve">other</w:t>
-      </w:r>
-      <w:r>
-        <w:t xml:space="preserve">”</w:t>
-      </w:r>
-      <w:r>
-        <w:t xml:space="preserve"> </w:t>
-      </w:r>
-      <w:r>
-        <w:t xml:space="preserve">and</w:t>
-      </w:r>
-      <w:r>
-        <w:t xml:space="preserve"> </w:t>
-      </w:r>
-      <w:r>
-        <w:t xml:space="preserve">“</w:t>
-      </w:r>
-      <w:r>
-        <w:t xml:space="preserve">I don’t know</w:t>
-      </w:r>
-      <w:r>
-        <w:t xml:space="preserve">”</w:t>
-      </w:r>
-      <w:r>
-        <w:t xml:space="preserve">. Lastly, the free text condition consisted of an open text box. Participants completed all faces in turn, then filled out answered the gender binary beliefs scale.</w:t>
-      </w:r>
-    </w:p>
-    <w:bookmarkEnd w:id="25"/>
+        <w:t xml:space="preserve">In research question two, we investigated whether the distribution of</w:t>
+      </w:r>
+      <w:r>
+        <w:t xml:space="preserve"> </w:t>
+      </w:r>
+      <w:r>
+        <w:rPr>
+          <w:iCs/>
+          <w:i/>
+        </w:rPr>
+        <w:t xml:space="preserve">binary responses</w:t>
+      </w:r>
+      <w:r>
+        <w:t xml:space="preserve"> </w:t>
+      </w:r>
+      <w:r>
+        <w:t xml:space="preserve">was different depending on response option condition. This could manifest as a main effect of condition if there was an overall skew in the results or as an interaction between condition and morph level, in case that the skew was isolated to just one level of morph (for example at the middle).</w:t>
+      </w:r>
+    </w:p>
+    <w:p>
+      <w:pPr>
+        <w:pStyle w:val="Textkrper"/>
+      </w:pPr>
+      <w:r>
+        <w:t xml:space="preserve">Similar to RQ1, this data was tested using with Bayesian mixed models fitted to the data. This included an initial model comparison approach, with Null model, and Main Effects model and an Interaction Model. If the model comparison did not preclude the Interaction model, we tested the contrast of the overall distribution as well as isolated to whichever morph level, a visual inspection of the data suggested was the most strongly skewed.</w:t>
+      </w:r>
+    </w:p>
     <w:bookmarkEnd w:id="26"/>
     <w:bookmarkEnd w:id="27"/>
-    <w:bookmarkStart w:id="37" w:name="results"/>
+    <w:bookmarkEnd w:id="28"/>
+    <w:bookmarkEnd w:id="29"/>
+    <w:bookmarkStart w:id="36" w:name="results"/>
     <w:p>
       <w:pPr>
         <w:pStyle w:val="berschrift1"/>
@@ -1098,246 +1460,18 @@
         <w:t xml:space="preserve">Results</w:t>
       </w:r>
     </w:p>
-    <w:bookmarkStart w:id="34" w:name="Xe0a721b1fa6364b3b39990ba7f06ddd5a8bfb88"/>
-    <w:p>
-      <w:pPr>
-        <w:pStyle w:val="berschrift2"/>
-      </w:pPr>
-      <w:r>
-        <w:t xml:space="preserve">RQ1: Do people use non-binary options when they have them?</w:t>
-      </w:r>
-    </w:p>
     <w:p>
       <w:pPr>
         <w:pStyle w:val="FirstParagraph"/>
       </w:pPr>
       <w:r>
-        <w:t xml:space="preserve">We used R</w:t>
-      </w:r>
-      <w:r>
-        <w:t xml:space="preserve"> </w:t>
-      </w:r>
-      <w:r>
-        <w:t xml:space="preserve">(Version 4.2.2; R Core Team, 2022)</w:t>
-      </w:r>
-      <w:r>
-        <w:t xml:space="preserve"> </w:t>
-      </w:r>
-      <w:r>
-        <w:t xml:space="preserve">and the R-packages</w:t>
-      </w:r>
-      <w:r>
-        <w:t xml:space="preserve"> </w:t>
-      </w:r>
-      <w:r>
-        <w:rPr>
-          <w:iCs/>
-          <w:i/>
-        </w:rPr>
-        <w:t xml:space="preserve">bayesplot</w:t>
-      </w:r>
-      <w:r>
-        <w:t xml:space="preserve"> </w:t>
-      </w:r>
-      <w:r>
-        <w:t xml:space="preserve">(Version 1.10.0; Gabry et al., 2019)</w:t>
-      </w:r>
-      <w:r>
-        <w:t xml:space="preserve">,</w:t>
-      </w:r>
-      <w:r>
-        <w:t xml:space="preserve"> </w:t>
-      </w:r>
-      <w:r>
-        <w:rPr>
-          <w:iCs/>
-          <w:i/>
-        </w:rPr>
-        <w:t xml:space="preserve">brms</w:t>
-      </w:r>
-      <w:r>
-        <w:t xml:space="preserve"> </w:t>
-      </w:r>
-      <w:r>
-        <w:t xml:space="preserve">(Version 2.18.0; Bürkner, 2017, 2018, 2021)</w:t>
-      </w:r>
-      <w:r>
-        <w:t xml:space="preserve">,</w:t>
-      </w:r>
-      <w:r>
-        <w:t xml:space="preserve"> </w:t>
-      </w:r>
-      <w:r>
-        <w:rPr>
-          <w:iCs/>
-          <w:i/>
-        </w:rPr>
-        <w:t xml:space="preserve">dplyr</w:t>
-      </w:r>
-      <w:r>
-        <w:t xml:space="preserve"> </w:t>
-      </w:r>
-      <w:r>
-        <w:t xml:space="preserve">(Version 1.0.10; Wickham et al., 2022)</w:t>
-      </w:r>
-      <w:r>
-        <w:t xml:space="preserve">,</w:t>
-      </w:r>
-      <w:r>
-        <w:t xml:space="preserve"> </w:t>
-      </w:r>
-      <w:r>
-        <w:rPr>
-          <w:iCs/>
-          <w:i/>
-        </w:rPr>
-        <w:t xml:space="preserve">gcookbook</w:t>
-      </w:r>
-      <w:r>
-        <w:t xml:space="preserve"> </w:t>
-      </w:r>
-      <w:r>
-        <w:t xml:space="preserve">(Version 2.0; Chang, 2018)</w:t>
-      </w:r>
-      <w:r>
-        <w:t xml:space="preserve">,</w:t>
-      </w:r>
-      <w:r>
-        <w:t xml:space="preserve"> </w:t>
-      </w:r>
-      <w:r>
-        <w:rPr>
-          <w:iCs/>
-          <w:i/>
-        </w:rPr>
-        <w:t xml:space="preserve">ggplot2</w:t>
-      </w:r>
-      <w:r>
-        <w:t xml:space="preserve"> </w:t>
-      </w:r>
-      <w:r>
-        <w:t xml:space="preserve">(Version 3.4.0; Wickham, 2016)</w:t>
-      </w:r>
-      <w:r>
-        <w:t xml:space="preserve">,</w:t>
-      </w:r>
-      <w:r>
-        <w:t xml:space="preserve"> </w:t>
-      </w:r>
-      <w:r>
-        <w:rPr>
-          <w:iCs/>
-          <w:i/>
-        </w:rPr>
-        <w:t xml:space="preserve">papaja</w:t>
-      </w:r>
-      <w:r>
-        <w:t xml:space="preserve"> </w:t>
-      </w:r>
-      <w:r>
-        <w:t xml:space="preserve">(Version 0.1.1; Aust &amp; Barth, 2022)</w:t>
-      </w:r>
-      <w:r>
-        <w:t xml:space="preserve">,</w:t>
-      </w:r>
-      <w:r>
-        <w:t xml:space="preserve"> </w:t>
-      </w:r>
-      <w:r>
-        <w:rPr>
-          <w:iCs/>
-          <w:i/>
-        </w:rPr>
-        <w:t xml:space="preserve">Rcpp</w:t>
-      </w:r>
-      <w:r>
-        <w:t xml:space="preserve"> </w:t>
-      </w:r>
-      <w:r>
-        <w:t xml:space="preserve">(Eddelbuettel &amp; Balamuta, 2018; Version 1.0.9; Eddelbuettel &amp; François, 2011)</w:t>
-      </w:r>
-      <w:r>
-        <w:t xml:space="preserve">,</w:t>
-      </w:r>
-      <w:r>
-        <w:t xml:space="preserve"> </w:t>
-      </w:r>
-      <w:r>
-        <w:rPr>
-          <w:iCs/>
-          <w:i/>
-        </w:rPr>
-        <w:t xml:space="preserve">tidybayes</w:t>
-      </w:r>
-      <w:r>
-        <w:t xml:space="preserve"> </w:t>
-      </w:r>
-      <w:r>
-        <w:t xml:space="preserve">(Version 3.0.2; Kay, 2022)</w:t>
-      </w:r>
-      <w:r>
-        <w:t xml:space="preserve">,</w:t>
-      </w:r>
-      <w:r>
-        <w:t xml:space="preserve"> </w:t>
-      </w:r>
-      <w:r>
-        <w:rPr>
-          <w:iCs/>
-          <w:i/>
-        </w:rPr>
-        <w:t xml:space="preserve">tidyr</w:t>
-      </w:r>
-      <w:r>
-        <w:t xml:space="preserve"> </w:t>
-      </w:r>
-      <w:r>
-        <w:t xml:space="preserve">(Version 1.2.1; Wickham &amp; Girlich, 2022)</w:t>
-      </w:r>
-      <w:r>
-        <w:t xml:space="preserve">, and</w:t>
-      </w:r>
-      <w:r>
-        <w:t xml:space="preserve"> </w:t>
-      </w:r>
-      <w:r>
-        <w:rPr>
-          <w:iCs/>
-          <w:i/>
-        </w:rPr>
-        <w:t xml:space="preserve">tinylabels</w:t>
-      </w:r>
-      <w:r>
-        <w:t xml:space="preserve"> </w:t>
-      </w:r>
-      <w:r>
-        <w:t xml:space="preserve">(Version 0.2.3; Barth, 2022)</w:t>
+        <w:t xml:space="preserve">The raw distribution of gender categorizations made by participants is presented in Figure </w:t>
+      </w:r>
+      <w:r>
+        <w:t xml:space="preserve">1</w:t>
       </w:r>
       <w:r>
         <w:t xml:space="preserve">.</w:t>
-      </w:r>
-    </w:p>
-    <w:p>
-      <w:pPr>
-        <w:pStyle w:val="Textkrper"/>
-      </w:pPr>
-      <w:r>
-        <w:t xml:space="preserve">To answer RQ1, we first examined the raw distribution of categorizations, presented in Figure </w:t>
-      </w:r>
-      <w:r>
-        <w:t xml:space="preserve">1</w:t>
-      </w:r>
-      <w:r>
-        <w:t xml:space="preserve">. From Figure </w:t>
-      </w:r>
-      <w:r>
-        <w:t xml:space="preserve">1</w:t>
-      </w:r>
-      <w:r>
-        <w:t xml:space="preserve"> </w:t>
-      </w:r>
-      <w:r>
-        <w:t xml:space="preserve">looks like Free text condition largely resembles the binary condition and that furthermore that participants do use use the beyond-binary options in the multiple categories condition.</w:t>
       </w:r>
     </w:p>
     <w:p>
@@ -1361,18 +1495,18 @@
           <wp:inline>
             <wp:extent cx="5969000" cy="4775200"/>
             <wp:effectExtent b="0" l="0" r="0" t="0"/>
-            <wp:docPr descr="Figure 1.  Gender Categorizations by Participants" title="" id="29" name="Picture"/>
+            <wp:docPr descr="Figure 1.  Gender Categorizations by Participants" title="" id="31" name="Picture"/>
             <a:graphic>
               <a:graphicData uri="http://schemas.openxmlformats.org/drawingml/2006/picture">
                 <pic:pic>
                   <pic:nvPicPr>
-                    <pic:cNvPr descr="resp_opts_manus23022_files/figure-docx/descriptives-1.png" id="30" name="Picture"/>
+                    <pic:cNvPr descr="resp_opts_manus23022_files/figure-docx/descriptives-1.png" id="32" name="Picture"/>
                     <pic:cNvPicPr>
                       <a:picLocks noChangeArrowheads="1" noChangeAspect="1"/>
                     </pic:cNvPicPr>
                   </pic:nvPicPr>
                   <pic:blipFill>
-                    <a:blip r:embed="rId28"/>
+                    <a:blip r:embed="rId30"/>
                     <a:stretch>
                       <a:fillRect/>
                     </a:stretch>
@@ -1439,23 +1573,7 @@
         <w:pStyle w:val="Textkrper"/>
       </w:pPr>
       <w:r>
-        <w:t xml:space="preserve">To further test the strength of the evidence, the data from the Free Text and Multiple Categories conditions were fit to a series of statistical models. For full model specification (including priors) and diagnostics, see the supplementary material. All models were Bayesian mixed effects models with varying intercepts for participants and varying slopes for trials.</w:t>
-      </w:r>
-    </w:p>
-    <w:p>
-      <w:pPr>
-        <w:pStyle w:val="Textkrper"/>
-      </w:pPr>
-      <w:r>
-        <w:t xml:space="preserve">The first model was the Null model which included no additional predictors. The second was the Main Effects model which included unique intercepts for each pronoun condition and an overall effect of morph level. Lastly, the Interaction model included unique intercepts as well as unique slopes of morph level for each condition. For a detailed discussion of why this specification is preferred over the traditional dummy-variable approach, see McElreath (2020), but in short it ensures that the priors for each condition are the same, which is necessary for calculating Bayes Factors.</w:t>
-      </w:r>
-    </w:p>
-    <w:p>
-      <w:pPr>
-        <w:pStyle w:val="Textkrper"/>
-      </w:pPr>
-      <w:r>
-        <w:t xml:space="preserve">The models were compared using Leave-One-Out cross validation (Vehtari et al., 2017), a method for estimating a model’s performance on out-of-sample data. This method of analyses produces LOO values which are not very informative of themselves, but when comparing models, lower values can be determined to show better predictive power. The results of model comparison are presented in Table </w:t>
+        <w:t xml:space="preserve">To investigate whether response options affected gender categorization we fit a Null Model, a Main Effects Model and an interaction model to the data. As stated, for these analyses, the Binary Categories condition was excluded, as participant did not have the option to categorize beyond the binary. The results of model comparison are presented in Table </w:t>
       </w:r>
       <w:r>
         <w:t xml:space="preserve">??</w:t>
@@ -1476,7 +1594,7 @@
         <w:t xml:space="preserve"> </w:t>
       </w:r>
       <w:r>
-        <w:t xml:space="preserve">suggests that the Interaction model is the most predictive, but the absolute differnce between the Interaction model and the Main effects model is small and more importantly, the difference is small in relation to the standard error of the difference. This suggests that the data is inconclusive about which model is most suitable. However, to test the specific question raised in the research question 1, we still carried on with the Interaction model.</w:t>
+        <w:t xml:space="preserve">suggests that the Interaction model is the most predictive. However the absolute difference between the Interaction model and the Main effects model is small and importantly, the difference is small in relation to the standard error of the difference. This suggests that the data is inconclusive about which model is most suitable, although both are superior to the Null model. As model comparison did not conclusively preclude the Interaction model, we continued by testing specific, relevant contrasts using the Interaction model (see the Supplementary material for specific contrast weights).</w:t>
       </w:r>
     </w:p>
     <w:p>
@@ -1488,18 +1606,18 @@
           <wp:inline>
             <wp:extent cx="5969000" cy="4775200"/>
             <wp:effectExtent b="0" l="0" r="0" t="0"/>
-            <wp:docPr descr="Figure 2.  Proportion of beyond-binary responses in the Mulitple categoreies and Free Text conditions" title="" id="32" name="Picture"/>
+            <wp:docPr descr="Figure 2.  Proportion of beyond-binary responses in the Multiple Categories and Free Text conditions" title="" id="34" name="Picture"/>
             <a:graphic>
               <a:graphicData uri="http://schemas.openxmlformats.org/drawingml/2006/picture">
                 <pic:pic>
                   <pic:nvPicPr>
-                    <pic:cNvPr descr="resp_opts_manus23022_files/figure-docx/exp-one-inf-1.png" id="33" name="Picture"/>
+                    <pic:cNvPr descr="resp_opts_manus23022_files/figure-docx/exp-one-inf-1.png" id="35" name="Picture"/>
                     <pic:cNvPicPr>
                       <a:picLocks noChangeArrowheads="1" noChangeAspect="1"/>
                     </pic:cNvPicPr>
                   </pic:nvPicPr>
                   <pic:blipFill>
-                    <a:blip r:embed="rId31"/>
+                    <a:blip r:embed="rId33"/>
                     <a:stretch>
                       <a:fillRect/>
                     </a:stretch>
@@ -1558,21 +1676,21 @@
         <w:t xml:space="preserve"> </w:t>
       </w:r>
       <w:r>
-        <w:t xml:space="preserve">Proportion of beyond-binary responses in the Mulitple categoreies and Free Text conditions</w:t>
-      </w:r>
-    </w:p>
-    <w:p>
-      <w:pPr>
-        <w:pStyle w:val="Textkrper"/>
-      </w:pPr>
-      <w:r>
-        <w:t xml:space="preserve">The estimates of the modelling are visualized in Figure </w:t>
+        <w:t xml:space="preserve">Proportion of beyond-binary responses in the Multiple Categories and Free Text conditions</w:t>
+      </w:r>
+    </w:p>
+    <w:p>
+      <w:pPr>
+        <w:pStyle w:val="Textkrper"/>
+      </w:pPr>
+      <w:r>
+        <w:t xml:space="preserve">Model parameters are visualized in Figure </w:t>
       </w:r>
       <w:r>
         <w:t xml:space="preserve">2</w:t>
       </w:r>
       <w:r>
-        <w:t xml:space="preserve">. This again suggests that Three specific contrasts were tested with Bayes Factors calculated using the Savage-Dickey Density Ratio (ref). First, whether participants overall made more beyond-binary categorizations in the multiple categories condition than in the free text condition. The evidence suggests fairly convincingly that this is the case (Estimate = 0.02, CI =[0.00], [0.18], BF</w:t>
+        <w:t xml:space="preserve">. First, whether participants overall made more beyond-binary categorizations in the multiple categories condition than in the free text condition. The evidence suggests fairly convincingly that this is the case (OR = 0.02, CI =[0.00, 0.21], BF</w:t>
       </w:r>
       <w:r>
         <w:rPr>
@@ -1581,13 +1699,13 @@
         <w:t xml:space="preserve">10</w:t>
       </w:r>
       <w:r>
-        <w:t xml:space="preserve">= 97.67). Additionally, based on the curve in Figure </w:t>
+        <w:t xml:space="preserve">= 97.67). Additionally, based on visual inspection of Figure </w:t>
       </w:r>
       <w:r>
         <w:t xml:space="preserve">2</w:t>
       </w:r>
       <w:r>
-        <w:t xml:space="preserve">, we explored whether the evidence supported this diference at morph level 50. The evidence was in favor of this differnce (Estimate = 0.02, CI =[0.00], [0.20], BF</w:t>
+        <w:t xml:space="preserve">, which suggested that the difference between the condition was concentrated at morphs containing equal levels of femininity and masculinity (i.e. morph level 50) we explored whether the evidence supported this difference at morph level 50. The evidence was in favor of this difference (OR = 0.02, CI =[0.00, 0.26], BF</w:t>
       </w:r>
       <w:r>
         <w:rPr>
@@ -1596,7 +1714,7 @@
         <w:t xml:space="preserve">10</w:t>
       </w:r>
       <w:r>
-        <w:t xml:space="preserve">= 17). Lastly, we tested the difference using quadratic weights, though here the difference was inconclusive (Estimate = 0.45, CI = [0.31] - [0.61], BF</w:t>
+        <w:t xml:space="preserve">= 17). Lastly, we tested the difference using quadratic weights, though here the difference was inconclusive (OR = 0.82, CI = [0.44,1.58], BF</w:t>
       </w:r>
       <w:r>
         <w:rPr>
@@ -1607,36 +1725,497 @@
       <w:r>
         <w:t xml:space="preserve">= 0.53).</w:t>
       </w:r>
-      <w:r>
-        <w:t xml:space="preserve"> </w:t>
-      </w:r>
-      <w:r>
-        <w:rPr>
-          <w:iCs/>
-          <w:i/>
-        </w:rPr>
-        <w:t xml:space="preserve">I’m not sure how to interpret this last finding</w:t>
-      </w:r>
-      <w:r>
-        <w:t xml:space="preserve">.</w:t>
-      </w:r>
-    </w:p>
-    <w:p>
-      <w:pPr>
-        <w:pStyle w:val="Textkrper"/>
-      </w:pPr>
-      <w:r>
-        <w:t xml:space="preserve">Overall, though, the evidence suggests at least somewhat strongly that when participants have the option of using beyond-binary response options, they use them.</w:t>
-      </w:r>
-    </w:p>
-    <w:bookmarkEnd w:id="34"/>
-    <w:bookmarkStart w:id="35" w:name="X05dc21e7ebf6cead4ec05ddd5670f456f01db2a"/>
+    </w:p>
+    <w:p>
+      <w:pPr>
+        <w:pStyle w:val="Textkrper"/>
+      </w:pPr>
+      <w:r>
+        <w:t xml:space="preserve">Overall the evidence suggests at least somewhat strongly that when participants have the option of using beyond-binary response options, they use them.</w:t>
+      </w:r>
+    </w:p>
+    <w:p>
+      <w:pPr>
+        <w:pStyle w:val="Textkrper"/>
+      </w:pPr>
+      <w:r>
+        <w:t xml:space="preserve">Subsequently, we tested whether the inclusion of non-binary response options skewed the distribution of categorization of faces as women and men. For this analysis, therefore, we tested the outcome variable</w:t>
+      </w:r>
+      <w:r>
+        <w:t xml:space="preserve"> </w:t>
+      </w:r>
+      <w:r>
+        <w:rPr>
+          <w:iCs/>
+          <w:i/>
+        </w:rPr>
+        <w:t xml:space="preserve">binary categorization</w:t>
+      </w:r>
+      <w:r>
+        <w:t xml:space="preserve">, excluding</w:t>
+      </w:r>
+      <w:r>
+        <w:t xml:space="preserve"> </w:t>
+      </w:r>
+      <w:r>
+        <w:t xml:space="preserve">“</w:t>
+      </w:r>
+      <w:r>
+        <w:t xml:space="preserve">other</w:t>
+      </w:r>
+      <w:r>
+        <w:t xml:space="preserve">”</w:t>
+      </w:r>
+      <w:r>
+        <w:t xml:space="preserve"> </w:t>
+      </w:r>
+      <w:r>
+        <w:t xml:space="preserve">“</w:t>
+      </w:r>
+      <w:r>
+        <w:t xml:space="preserve">I don’t know</w:t>
+      </w:r>
+      <w:r>
+        <w:t xml:space="preserve">”</w:t>
+      </w:r>
+      <w:r>
+        <w:t xml:space="preserve"> </w:t>
+      </w:r>
+      <w:r>
+        <w:t xml:space="preserve">and any other respones in the free text.</w:t>
+      </w:r>
+    </w:p>
+    <w:p>
+      <w:pPr>
+        <w:pStyle w:val="Textkrper"/>
+      </w:pPr>
+      <w:r>
+        <w:t xml:space="preserve">Table 1: Relative predictive power of models describing the outcome on the categorization task</w:t>
+      </w:r>
+    </w:p>
+    <w:p>
+      <w:pPr>
+        <w:pStyle w:val="Textkrper"/>
+      </w:pPr>
+      <w:r>
+        <w:t xml:space="preserve">LOO difference</w:t>
+      </w:r>
+    </w:p>
+    <w:p>
+      <w:pPr>
+        <w:pStyle w:val="Textkrper"/>
+      </w:pPr>
+      <w:r>
+        <w:t xml:space="preserve">St. Error diff</w:t>
+      </w:r>
+    </w:p>
+    <w:p>
+      <w:pPr>
+        <w:pStyle w:val="Textkrper"/>
+      </w:pPr>
+      <w:r>
+        <w:t xml:space="preserve">LOO</w:t>
+      </w:r>
+    </w:p>
+    <w:p>
+      <w:pPr>
+        <w:pStyle w:val="Textkrper"/>
+      </w:pPr>
+      <w:r>
+        <w:t xml:space="preserve">St. Error LOO</w:t>
+      </w:r>
+    </w:p>
+    <w:p>
+      <w:pPr>
+        <w:pStyle w:val="Textkrper"/>
+      </w:pPr>
+      <w:r>
+        <w:t xml:space="preserve">morph_only</w:t>
+      </w:r>
+    </w:p>
+    <w:p>
+      <w:pPr>
+        <w:pStyle w:val="Textkrper"/>
+      </w:pPr>
+      <w:r>
+        <w:t xml:space="preserve">0.00</w:t>
+      </w:r>
+    </w:p>
+    <w:p>
+      <w:pPr>
+        <w:pStyle w:val="Textkrper"/>
+      </w:pPr>
+      <w:r>
+        <w:t xml:space="preserve">0.00</w:t>
+      </w:r>
+    </w:p>
+    <w:p>
+      <w:pPr>
+        <w:pStyle w:val="Textkrper"/>
+      </w:pPr>
+      <w:r>
+        <w:t xml:space="preserve">-1343.71</w:t>
+      </w:r>
+    </w:p>
+    <w:p>
+      <w:pPr>
+        <w:pStyle w:val="Textkrper"/>
+      </w:pPr>
+      <w:r>
+        <w:t xml:space="preserve">43.17</w:t>
+      </w:r>
+    </w:p>
+    <w:p>
+      <w:pPr>
+        <w:pStyle w:val="Textkrper"/>
+      </w:pPr>
+      <w:r>
+        <w:t xml:space="preserve">main_effects</w:t>
+      </w:r>
+    </w:p>
+    <w:p>
+      <w:pPr>
+        <w:pStyle w:val="Textkrper"/>
+      </w:pPr>
+      <w:r>
+        <w:t xml:space="preserve">-1.85</w:t>
+      </w:r>
+    </w:p>
+    <w:p>
+      <w:pPr>
+        <w:pStyle w:val="Textkrper"/>
+      </w:pPr>
+      <w:r>
+        <w:t xml:space="preserve">0.86</w:t>
+      </w:r>
+    </w:p>
+    <w:p>
+      <w:pPr>
+        <w:pStyle w:val="Textkrper"/>
+      </w:pPr>
+      <w:r>
+        <w:t xml:space="preserve">-1345.56</w:t>
+      </w:r>
+    </w:p>
+    <w:p>
+      <w:pPr>
+        <w:pStyle w:val="Textkrper"/>
+      </w:pPr>
+      <w:r>
+        <w:t xml:space="preserve">43.17</w:t>
+      </w:r>
+    </w:p>
+    <w:p>
+      <w:pPr>
+        <w:pStyle w:val="Textkrper"/>
+      </w:pPr>
+      <w:r>
+        <w:t xml:space="preserve">condition_only</w:t>
+      </w:r>
+    </w:p>
+    <w:p>
+      <w:pPr>
+        <w:pStyle w:val="Textkrper"/>
+      </w:pPr>
+      <w:r>
+        <w:t xml:space="preserve">-4.98</w:t>
+      </w:r>
+    </w:p>
+    <w:p>
+      <w:pPr>
+        <w:pStyle w:val="Textkrper"/>
+      </w:pPr>
+      <w:r>
+        <w:t xml:space="preserve">5.26</w:t>
+      </w:r>
+    </w:p>
+    <w:p>
+      <w:pPr>
+        <w:pStyle w:val="Textkrper"/>
+      </w:pPr>
+      <w:r>
+        <w:t xml:space="preserve">-1348.69</w:t>
+      </w:r>
+    </w:p>
+    <w:p>
+      <w:pPr>
+        <w:pStyle w:val="Textkrper"/>
+      </w:pPr>
+      <w:r>
+        <w:t xml:space="preserve">44.49</w:t>
+      </w:r>
+    </w:p>
+    <w:p>
+      <w:pPr>
+        <w:pStyle w:val="Textkrper"/>
+      </w:pPr>
+      <w:r>
+        <w:t xml:space="preserve">Null</w:t>
+      </w:r>
+    </w:p>
+    <w:p>
+      <w:pPr>
+        <w:pStyle w:val="Textkrper"/>
+      </w:pPr>
+      <w:r>
+        <w:t xml:space="preserve">-5.36</w:t>
+      </w:r>
+    </w:p>
+    <w:p>
+      <w:pPr>
+        <w:pStyle w:val="Textkrper"/>
+      </w:pPr>
+      <w:r>
+        <w:t xml:space="preserve">4.88</w:t>
+      </w:r>
+    </w:p>
+    <w:p>
+      <w:pPr>
+        <w:pStyle w:val="Textkrper"/>
+      </w:pPr>
+      <w:r>
+        <w:t xml:space="preserve">-1349.07</w:t>
+      </w:r>
+    </w:p>
+    <w:p>
+      <w:pPr>
+        <w:pStyle w:val="Textkrper"/>
+      </w:pPr>
+      <w:r>
+        <w:t xml:space="preserve">44.12</w:t>
+      </w:r>
+    </w:p>
+    <w:p>
+      <w:pPr>
+        <w:pStyle w:val="Textkrper"/>
+      </w:pPr>
+      <w:r>
+        <w:t xml:space="preserve">interaction</w:t>
+      </w:r>
+    </w:p>
+    <w:p>
+      <w:pPr>
+        <w:pStyle w:val="Textkrper"/>
+      </w:pPr>
+      <w:r>
+        <w:t xml:space="preserve">-6.69</w:t>
+      </w:r>
+    </w:p>
+    <w:p>
+      <w:pPr>
+        <w:pStyle w:val="Textkrper"/>
+      </w:pPr>
+      <w:r>
+        <w:t xml:space="preserve">3.02</w:t>
+      </w:r>
+    </w:p>
+    <w:p>
+      <w:pPr>
+        <w:pStyle w:val="Textkrper"/>
+      </w:pPr>
+      <w:r>
+        <w:t xml:space="preserve">-1350.40</w:t>
+      </w:r>
+    </w:p>
+    <w:p>
+      <w:pPr>
+        <w:pStyle w:val="Textkrper"/>
+      </w:pPr>
+      <w:r>
+        <w:t xml:space="preserve">43.48</w:t>
+      </w:r>
+    </w:p>
+    <w:p>
+      <w:pPr>
+        <w:pStyle w:val="Textkrper"/>
+      </w:pPr>
+      <w:r>
+        <w:t xml:space="preserve">Note.</w:t>
+      </w:r>
+      <w:r>
+        <w:t xml:space="preserve"> </w:t>
+      </w:r>
+      <w:r>
+        <w:t xml:space="preserve"> </w:t>
+      </w:r>
+      <w:r>
+        <w:t xml:space="preserve">LOO diff refers to the difference in loo between the model and the most predictive model. The first row describes the most predictive model, which is why the difference is 0</w:t>
+      </w:r>
+    </w:p>
+    <w:p>
+      <w:pPr>
+        <w:pStyle w:val="Textkrper"/>
+      </w:pPr>
+      <w:r>
+        <w:t xml:space="preserve">To test this research question, we first carried out model comparison. The results of this are presented in Table </w:t>
+      </w:r>
+      <w:r>
+        <w:t xml:space="preserve">1</w:t>
+      </w:r>
+      <w:r>
+        <w:t xml:space="preserve">. Again, we compared a Null model, a Main Effects model and an Interaction model. Although the Interaction model was the worst in terms of LOO-CV, the standard errors were quite large relative to the difference, again suggesting that the model comparison was inconclusive and the existance of an interaction could not be excluded. For completeness we therefore carried out the contrast analyses using the Interaction model.</w:t>
+      </w:r>
+    </w:p>
+    <w:p>
+      <w:pPr>
+        <w:pStyle w:val="Textkrper"/>
+      </w:pPr>
+      <w:r>
+        <w:t xml:space="preserve">Based on the pattern in Figure </w:t>
+      </w:r>
+      <w:r>
+        <w:t xml:space="preserve">1</w:t>
+      </w:r>
+      <w:r>
+        <w:t xml:space="preserve">, which seems to show that in the Multiple Categories condition, participants made fewer Man responses compared to the other condition, we compared the distribution of woman/man responses at morph level 50. The evidence were slightly in favor of there being no difference between the multiple categories and the free text conditions (OR = 0.61, CI =[0.29, 1.28], BF</w:t>
+      </w:r>
+      <w:r>
+        <w:rPr>
+          <w:vertAlign w:val="subscript"/>
+        </w:rPr>
+        <w:t xml:space="preserve">01</w:t>
+      </w:r>
+      <w:r>
+        <w:t xml:space="preserve">= 4.79) and moderately in favor of no difference between multiple categories and binary categories conditions (OR = 0.76, CI =[0.37, 1.57], BF</w:t>
+      </w:r>
+      <w:r>
+        <w:rPr>
+          <w:vertAlign w:val="subscript"/>
+        </w:rPr>
+        <w:t xml:space="preserve">01</w:t>
+      </w:r>
+      <w:r>
+        <w:t xml:space="preserve">= 9.08). In other words, the evidence suggests that when participants categories faces beyond the binary, this does not skew the categorizations of women and men in any direction.</w:t>
+      </w:r>
+    </w:p>
+    <w:bookmarkEnd w:id="36"/>
+    <w:bookmarkStart w:id="37" w:name="discussion"/>
+    <w:p>
+      <w:pPr>
+        <w:pStyle w:val="berschrift1"/>
+      </w:pPr>
+      <w:r>
+        <w:t xml:space="preserve">Discussion</w:t>
+      </w:r>
+    </w:p>
+    <w:p>
+      <w:pPr>
+        <w:pStyle w:val="FirstParagraph"/>
+      </w:pPr>
+      <w:r>
+        <w:t xml:space="preserve">Eexperiment 1 indicated that participants categorize beyond the binary when response options include more options than women and men only. However, the free text option did not differ from the binary option. Thus, the written out choices seem to act as reminders to participants. Furthermore, categorization beyond the binary affected former man and women responses to similar degrees, meaning that the ratio of women and men were still about 50/50. This did not systematically affect their overall pattern of responses in terms of woman and man categorizations.</w:t>
+      </w:r>
+    </w:p>
+    <w:bookmarkEnd w:id="37"/>
+    <w:bookmarkStart w:id="38" w:name="study-2"/>
+    <w:p>
+      <w:pPr>
+        <w:pStyle w:val="berschrift1"/>
+      </w:pPr>
+      <w:r>
+        <w:t xml:space="preserve">Study 2</w:t>
+      </w:r>
+    </w:p>
+    <w:p>
+      <w:pPr>
+        <w:pStyle w:val="FirstParagraph"/>
+      </w:pPr>
+      <w:r>
+        <w:t xml:space="preserve">Study 2 tested whether continuous scales that measure woman and men separately reduce categorical perception. To that end, we once again borrowed from the literature on self-categorization, this time using Bem’s (1978) method of measuring gender on two separate scales.</w:t>
+      </w:r>
+      <w:r>
+        <w:t xml:space="preserve"> </w:t>
+      </w:r>
+      <w:r>
+        <w:t xml:space="preserve">If categorical perception occurs, ratings of woman and man should be skewed near the 50/50 morph level. In other words, a face with 33.33% woman would be rated as less woman than that. Therefore, we examined the differences between the two conditions at morph levels 33.33% and 66.67% morph.</w:t>
+      </w:r>
+    </w:p>
+    <w:bookmarkEnd w:id="38"/>
+    <w:bookmarkStart w:id="42" w:name="method"/>
+    <w:p>
+      <w:pPr>
+        <w:pStyle w:val="berschrift1"/>
+      </w:pPr>
+      <w:r>
+        <w:t xml:space="preserve">Method</w:t>
+      </w:r>
+    </w:p>
+    <w:bookmarkStart w:id="39" w:name="participants-1"/>
+    <w:p>
+      <w:pPr>
+        <w:pStyle w:val="berschrift3"/>
+      </w:pPr>
+      <w:r>
+        <w:t xml:space="preserve">Participants.</w:t>
+      </w:r>
+    </w:p>
+    <w:p>
+      <w:pPr>
+        <w:pStyle w:val="FirstParagraph"/>
+      </w:pPr>
+      <w:r>
+        <w:t xml:space="preserve">Participants (</w:t>
+      </w:r>
+      <w:r>
+        <w:rPr>
+          <w:iCs/>
+          <w:i/>
+        </w:rPr>
+        <w:t xml:space="preserve">N</w:t>
+      </w:r>
+      <w:r>
+        <w:t xml:space="preserve"> </w:t>
+      </w:r>
+      <w:r>
+        <w:t xml:space="preserve">= 49) were recruited through advertising online and on the university campus (</w:t>
+      </w:r>
+      <w:r>
+        <w:rPr>
+          <w:iCs/>
+          <w:i/>
+        </w:rPr>
+        <w:t xml:space="preserve">M</w:t>
+      </w:r>
+      <w:r>
+        <w:rPr>
+          <w:vertAlign w:val="subscript"/>
+        </w:rPr>
+        <w:t xml:space="preserve">age</w:t>
+      </w:r>
+      <w:r>
+        <w:t xml:space="preserve">= 36.67,</w:t>
+      </w:r>
+      <w:r>
+        <w:t xml:space="preserve"> </w:t>
+      </w:r>
+      <w:r>
+        <w:rPr>
+          <w:iCs/>
+          <w:i/>
+        </w:rPr>
+        <w:t xml:space="preserve">SD</w:t>
+      </w:r>
+      <w:r>
+        <w:rPr>
+          <w:vertAlign w:val="subscript"/>
+        </w:rPr>
+        <w:t xml:space="preserve">age</w:t>
+      </w:r>
+      <w:r>
+        <w:t xml:space="preserve"> </w:t>
+      </w:r>
+      <w:r>
+        <w:t xml:space="preserve">= 12.54).Self-identified gender was measured using an open-ended text box; 25 women and 24 men participated. Participants were monetarily compensated for their time. All participants were informed that participation was voluntary and gave written consent to participate in the study in accordance with ethical recommendations. The participants were randomly allocated to conditions.</w:t>
+      </w:r>
+    </w:p>
+    <w:bookmarkEnd w:id="39"/>
+    <w:bookmarkStart w:id="40" w:name="stimuli-procedure"/>
     <w:p>
       <w:pPr>
         <w:pStyle w:val="berschrift2"/>
       </w:pPr>
       <w:r>
-        <w:t xml:space="preserve">RQ2: Which categories replace the non-binary options?</w:t>
+        <w:t xml:space="preserve">Stimuli &amp; Procedure</w:t>
       </w:r>
     </w:p>
     <w:p>
@@ -1644,273 +2223,7 @@
         <w:pStyle w:val="FirstParagraph"/>
       </w:pPr>
       <w:r>
-        <w:t xml:space="preserve">Table 1: Relative predictive power of models describing the outcome on the categorization task</w:t>
-      </w:r>
-    </w:p>
-    <w:p>
-      <w:pPr>
-        <w:pStyle w:val="Textkrper"/>
-      </w:pPr>
-      <w:r>
-        <w:t xml:space="preserve">LOO difference</w:t>
-      </w:r>
-    </w:p>
-    <w:p>
-      <w:pPr>
-        <w:pStyle w:val="Textkrper"/>
-      </w:pPr>
-      <w:r>
-        <w:t xml:space="preserve">St. Error diff</w:t>
-      </w:r>
-    </w:p>
-    <w:p>
-      <w:pPr>
-        <w:pStyle w:val="Textkrper"/>
-      </w:pPr>
-      <w:r>
-        <w:t xml:space="preserve">LOO</w:t>
-      </w:r>
-    </w:p>
-    <w:p>
-      <w:pPr>
-        <w:pStyle w:val="Textkrper"/>
-      </w:pPr>
-      <w:r>
-        <w:t xml:space="preserve">St. Error LOO</w:t>
-      </w:r>
-    </w:p>
-    <w:p>
-      <w:pPr>
-        <w:pStyle w:val="Textkrper"/>
-      </w:pPr>
-      <w:r>
-        <w:t xml:space="preserve">morph_only</w:t>
-      </w:r>
-    </w:p>
-    <w:p>
-      <w:pPr>
-        <w:pStyle w:val="Textkrper"/>
-      </w:pPr>
-      <w:r>
-        <w:t xml:space="preserve">0.00</w:t>
-      </w:r>
-    </w:p>
-    <w:p>
-      <w:pPr>
-        <w:pStyle w:val="Textkrper"/>
-      </w:pPr>
-      <w:r>
-        <w:t xml:space="preserve">0.00</w:t>
-      </w:r>
-    </w:p>
-    <w:p>
-      <w:pPr>
-        <w:pStyle w:val="Textkrper"/>
-      </w:pPr>
-      <w:r>
-        <w:t xml:space="preserve">-1343.71</w:t>
-      </w:r>
-    </w:p>
-    <w:p>
-      <w:pPr>
-        <w:pStyle w:val="Textkrper"/>
-      </w:pPr>
-      <w:r>
-        <w:t xml:space="preserve">43.17</w:t>
-      </w:r>
-    </w:p>
-    <w:p>
-      <w:pPr>
-        <w:pStyle w:val="Textkrper"/>
-      </w:pPr>
-      <w:r>
-        <w:t xml:space="preserve">main_effects</w:t>
-      </w:r>
-    </w:p>
-    <w:p>
-      <w:pPr>
-        <w:pStyle w:val="Textkrper"/>
-      </w:pPr>
-      <w:r>
-        <w:t xml:space="preserve">-1.85</w:t>
-      </w:r>
-    </w:p>
-    <w:p>
-      <w:pPr>
-        <w:pStyle w:val="Textkrper"/>
-      </w:pPr>
-      <w:r>
-        <w:t xml:space="preserve">0.86</w:t>
-      </w:r>
-    </w:p>
-    <w:p>
-      <w:pPr>
-        <w:pStyle w:val="Textkrper"/>
-      </w:pPr>
-      <w:r>
-        <w:t xml:space="preserve">-1345.56</w:t>
-      </w:r>
-    </w:p>
-    <w:p>
-      <w:pPr>
-        <w:pStyle w:val="Textkrper"/>
-      </w:pPr>
-      <w:r>
-        <w:t xml:space="preserve">43.17</w:t>
-      </w:r>
-    </w:p>
-    <w:p>
-      <w:pPr>
-        <w:pStyle w:val="Textkrper"/>
-      </w:pPr>
-      <w:r>
-        <w:t xml:space="preserve">condition_only</w:t>
-      </w:r>
-    </w:p>
-    <w:p>
-      <w:pPr>
-        <w:pStyle w:val="Textkrper"/>
-      </w:pPr>
-      <w:r>
-        <w:t xml:space="preserve">-4.98</w:t>
-      </w:r>
-    </w:p>
-    <w:p>
-      <w:pPr>
-        <w:pStyle w:val="Textkrper"/>
-      </w:pPr>
-      <w:r>
-        <w:t xml:space="preserve">5.26</w:t>
-      </w:r>
-    </w:p>
-    <w:p>
-      <w:pPr>
-        <w:pStyle w:val="Textkrper"/>
-      </w:pPr>
-      <w:r>
-        <w:t xml:space="preserve">-1348.69</w:t>
-      </w:r>
-    </w:p>
-    <w:p>
-      <w:pPr>
-        <w:pStyle w:val="Textkrper"/>
-      </w:pPr>
-      <w:r>
-        <w:t xml:space="preserve">44.49</w:t>
-      </w:r>
-    </w:p>
-    <w:p>
-      <w:pPr>
-        <w:pStyle w:val="Textkrper"/>
-      </w:pPr>
-      <w:r>
-        <w:t xml:space="preserve">Null</w:t>
-      </w:r>
-    </w:p>
-    <w:p>
-      <w:pPr>
-        <w:pStyle w:val="Textkrper"/>
-      </w:pPr>
-      <w:r>
-        <w:t xml:space="preserve">-5.36</w:t>
-      </w:r>
-    </w:p>
-    <w:p>
-      <w:pPr>
-        <w:pStyle w:val="Textkrper"/>
-      </w:pPr>
-      <w:r>
-        <w:t xml:space="preserve">4.88</w:t>
-      </w:r>
-    </w:p>
-    <w:p>
-      <w:pPr>
-        <w:pStyle w:val="Textkrper"/>
-      </w:pPr>
-      <w:r>
-        <w:t xml:space="preserve">-1349.07</w:t>
-      </w:r>
-    </w:p>
-    <w:p>
-      <w:pPr>
-        <w:pStyle w:val="Textkrper"/>
-      </w:pPr>
-      <w:r>
-        <w:t xml:space="preserve">44.12</w:t>
-      </w:r>
-    </w:p>
-    <w:p>
-      <w:pPr>
-        <w:pStyle w:val="Textkrper"/>
-      </w:pPr>
-      <w:r>
-        <w:t xml:space="preserve">interaction</w:t>
-      </w:r>
-    </w:p>
-    <w:p>
-      <w:pPr>
-        <w:pStyle w:val="Textkrper"/>
-      </w:pPr>
-      <w:r>
-        <w:t xml:space="preserve">-6.69</w:t>
-      </w:r>
-    </w:p>
-    <w:p>
-      <w:pPr>
-        <w:pStyle w:val="Textkrper"/>
-      </w:pPr>
-      <w:r>
-        <w:t xml:space="preserve">3.02</w:t>
-      </w:r>
-    </w:p>
-    <w:p>
-      <w:pPr>
-        <w:pStyle w:val="Textkrper"/>
-      </w:pPr>
-      <w:r>
-        <w:t xml:space="preserve">-1350.40</w:t>
-      </w:r>
-    </w:p>
-    <w:p>
-      <w:pPr>
-        <w:pStyle w:val="Textkrper"/>
-      </w:pPr>
-      <w:r>
-        <w:t xml:space="preserve">43.48</w:t>
-      </w:r>
-    </w:p>
-    <w:p>
-      <w:pPr>
-        <w:pStyle w:val="Textkrper"/>
-      </w:pPr>
-      <w:r>
-        <w:t xml:space="preserve">Note.</w:t>
-      </w:r>
-      <w:r>
-        <w:t xml:space="preserve"> </w:t>
-      </w:r>
-      <w:r>
-        <w:t xml:space="preserve"> </w:t>
-      </w:r>
-      <w:r>
-        <w:t xml:space="preserve">LOO diff refers to the difference in loo between the model and the most predictive model. The first row describes the most predictive model, which is why the difference is 0</w:t>
-      </w:r>
-    </w:p>
-    <w:p>
-      <w:pPr>
-        <w:pStyle w:val="Textkrper"/>
-      </w:pPr>
-      <w:r>
-        <w:t xml:space="preserve">Based on the shape of Figure </w:t>
-      </w:r>
-      <w:r>
-        <w:t xml:space="preserve">1</w:t>
-      </w:r>
-      <w:r>
-        <w:t xml:space="preserve"> </w:t>
-      </w:r>
-      <w:r>
-        <w:t xml:space="preserve">it appears that</w:t>
+        <w:t xml:space="preserve">The stimuli and procedure for study 2 were identical to experiment 1 but included only two conditions. Study 2 differed only the response options conditions, such that esponse option conditions consisted of a single dimension, which ranged from</w:t>
       </w:r>
       <w:r>
         <w:t xml:space="preserve"> </w:t>
@@ -1919,6 +2232,24 @@
         <w:t xml:space="preserve">“</w:t>
       </w:r>
       <w:r>
+        <w:t xml:space="preserve">woman</w:t>
+      </w:r>
+      <w:r>
+        <w:t xml:space="preserve">”</w:t>
+      </w:r>
+      <w:r>
+        <w:t xml:space="preserve"> </w:t>
+      </w:r>
+      <w:r>
+        <w:t xml:space="preserve">to</w:t>
+      </w:r>
+      <w:r>
+        <w:t xml:space="preserve"> </w:t>
+      </w:r>
+      <w:r>
+        <w:t xml:space="preserve">“</w:t>
+      </w:r>
+      <w:r>
         <w:t xml:space="preserve">man</w:t>
       </w:r>
       <w:r>
@@ -1928,58 +2259,104 @@
         <w:t xml:space="preserve"> </w:t>
       </w:r>
       <w:r>
-        <w:t xml:space="preserve">categorizations that are being crowded out by the beyond-binary options. To test whether this was actually the case, we carried out statistical analyses similar to the previous section, again using a mixed-effects model with random intercepts for participants and faces. To explore RQ2, we created three models, a Null model, a Main Effects model and an Interaction model. Similarly, these were then compared using LOO-CV. The results of this are presented in Table </w:t>
-      </w:r>
-      <w:r>
-        <w:t xml:space="preserve">1</w:t>
-      </w:r>
-      <w:r>
-        <w:t xml:space="preserve">. This suggests that Interaction model is not the most predictive model, in fact it is the worst. Though, here again, we note that the standard error is quite high, suggesting the proper interpetation is rather that each model is roughly equally as predictive.</w:t>
-      </w:r>
-    </w:p>
-    <w:p>
-      <w:pPr>
-        <w:pStyle w:val="Textkrper"/>
-      </w:pPr>
-      <w:r>
-        <w:t xml:space="preserve">Based on the pattern in Figure </w:t>
-      </w:r>
-      <w:r>
-        <w:t xml:space="preserve">1</w:t>
-      </w:r>
-      <w:r>
-        <w:t xml:space="preserve"> </w:t>
-      </w:r>
-      <w:r>
-        <w:t xml:space="preserve">we did specifically test the contrast between the multiple categories condition and the other two conditions. The evidence were slightly in favor of there being no difference between the multiple categories and the free text conditions (Estimate = -0.49, CI =[-1.23], [0.25], BF</w:t>
-      </w:r>
-      <w:r>
-        <w:rPr>
-          <w:vertAlign w:val="subscript"/>
-        </w:rPr>
-        <w:t xml:space="preserve">01</w:t>
-      </w:r>
-      <w:r>
-        <w:t xml:space="preserve">= 4.79) and moderately in favor of no difference between multiople categories and binary categories conditions (Estimate = -0.27, CI =[-0.99], [0.45], BF</w:t>
-      </w:r>
-      <w:r>
-        <w:rPr>
-          <w:vertAlign w:val="subscript"/>
-        </w:rPr>
-        <w:t xml:space="preserve">01</w:t>
-      </w:r>
-      <w:r>
-        <w:t xml:space="preserve">= 9.08)</w:t>
-      </w:r>
-    </w:p>
-    <w:bookmarkEnd w:id="35"/>
-    <w:bookmarkStart w:id="36" w:name="discussion"/>
+        <w:t xml:space="preserve">and</w:t>
+      </w:r>
+      <w:r>
+        <w:t xml:space="preserve"> </w:t>
+      </w:r>
+      <w:r>
+        <w:t xml:space="preserve">“</w:t>
+      </w:r>
+      <w:r>
+        <w:t xml:space="preserve">multiple dimension</w:t>
+      </w:r>
+      <w:r>
+        <w:t xml:space="preserve">”</w:t>
+      </w:r>
+      <w:r>
+        <w:t xml:space="preserve"> </w:t>
+      </w:r>
+      <w:r>
+        <w:t xml:space="preserve">which ranged from</w:t>
+      </w:r>
+      <w:r>
+        <w:t xml:space="preserve"> </w:t>
+      </w:r>
+      <w:r>
+        <w:t xml:space="preserve">“</w:t>
+      </w:r>
+      <w:r>
+        <w:t xml:space="preserve">not woman</w:t>
+      </w:r>
+      <w:r>
+        <w:t xml:space="preserve">”</w:t>
+      </w:r>
+      <w:r>
+        <w:t xml:space="preserve"> </w:t>
+      </w:r>
+      <w:r>
+        <w:t xml:space="preserve">to</w:t>
+      </w:r>
+      <w:r>
+        <w:t xml:space="preserve"> </w:t>
+      </w:r>
+      <w:r>
+        <w:t xml:space="preserve">“</w:t>
+      </w:r>
+      <w:r>
+        <w:t xml:space="preserve">woman</w:t>
+      </w:r>
+      <w:r>
+        <w:t xml:space="preserve">”</w:t>
+      </w:r>
+      <w:r>
+        <w:t xml:space="preserve"> </w:t>
+      </w:r>
+      <w:r>
+        <w:t xml:space="preserve">and</w:t>
+      </w:r>
+      <w:r>
+        <w:t xml:space="preserve"> </w:t>
+      </w:r>
+      <w:r>
+        <w:t xml:space="preserve">“</w:t>
+      </w:r>
+      <w:r>
+        <w:t xml:space="preserve">not man</w:t>
+      </w:r>
+      <w:r>
+        <w:t xml:space="preserve">”</w:t>
+      </w:r>
+      <w:r>
+        <w:t xml:space="preserve"> </w:t>
+      </w:r>
+      <w:r>
+        <w:t xml:space="preserve">to</w:t>
+      </w:r>
+      <w:r>
+        <w:t xml:space="preserve"> </w:t>
+      </w:r>
+      <w:r>
+        <w:t xml:space="preserve">“</w:t>
+      </w:r>
+      <w:r>
+        <w:t xml:space="preserve">man</w:t>
+      </w:r>
+      <w:r>
+        <w:t xml:space="preserve">”</w:t>
+      </w:r>
+      <w:r>
+        <w:t xml:space="preserve">. For the multiple dimensions condition, participants rated the same faces according to both scales, but on separate trials. Although Bem (1978) used scales of femininity and masculinity, the anchors were chosen because gender categorization was the focus of the present study.</w:t>
+      </w:r>
+    </w:p>
+    <w:bookmarkEnd w:id="40"/>
+    <w:bookmarkStart w:id="41" w:name="data-analysis-1"/>
     <w:p>
       <w:pPr>
         <w:pStyle w:val="berschrift2"/>
       </w:pPr>
       <w:r>
-        <w:t xml:space="preserve">Discussion</w:t>
+        <w:t xml:space="preserve">Data analysis</w:t>
       </w:r>
     </w:p>
     <w:p>
@@ -1987,255 +2364,7 @@
         <w:pStyle w:val="FirstParagraph"/>
       </w:pPr>
       <w:r>
-        <w:t xml:space="preserve">The results from experiment 1 suggest that some participants do use the beyond-binary options when they have them, however only when these are explicitly spelled out. When participants are implicitly able to enter whatever they like, most still fell back on using woman/man. Furthermore, the results suggests that overall, even when participants used the beyond-binary options, this did not systematically affect their overall pattern of responses in terms of woman and man categorizations.</w:t>
-      </w:r>
-    </w:p>
-    <w:bookmarkEnd w:id="36"/>
-    <w:bookmarkEnd w:id="37"/>
-    <w:bookmarkStart w:id="42" w:name="experiment-2"/>
-    <w:p>
-      <w:pPr>
-        <w:pStyle w:val="berschrift1"/>
-      </w:pPr>
-      <w:r>
-        <w:t xml:space="preserve">Experiment 2</w:t>
-      </w:r>
-    </w:p>
-    <w:bookmarkStart w:id="38" w:name="overview"/>
-    <w:p>
-      <w:pPr>
-        <w:pStyle w:val="berschrift2"/>
-      </w:pPr>
-      <w:r>
-        <w:t xml:space="preserve">Overview</w:t>
-      </w:r>
-    </w:p>
-    <w:p>
-      <w:pPr>
-        <w:pStyle w:val="FirstParagraph"/>
-      </w:pPr>
-      <w:r>
-        <w:t xml:space="preserve">The purpose of experiment 2 was primarily to test categorical perception. If categorical perception occurs, we would expect that scores of femininity to be lower than the percentage of femininity in the faces. Furthermore, if response options change perceptions of gender as a category, we would expect there to be less categorical perception in the multiple categories option.</w:t>
-      </w:r>
-    </w:p>
-    <w:bookmarkEnd w:id="38"/>
-    <w:bookmarkStart w:id="40" w:name="method-1"/>
-    <w:p>
-      <w:pPr>
-        <w:pStyle w:val="berschrift2"/>
-      </w:pPr>
-      <w:r>
-        <w:t xml:space="preserve">Method</w:t>
-      </w:r>
-    </w:p>
-    <w:bookmarkStart w:id="39" w:name="participants-1"/>
-    <w:p>
-      <w:pPr>
-        <w:pStyle w:val="berschrift3"/>
-      </w:pPr>
-      <w:r>
-        <w:t xml:space="preserve">Participants.</w:t>
-      </w:r>
-    </w:p>
-    <w:p>
-      <w:pPr>
-        <w:pStyle w:val="FirstParagraph"/>
-      </w:pPr>
-      <w:r>
-        <w:t xml:space="preserve">Participants (</w:t>
-      </w:r>
-      <w:r>
-        <w:rPr>
-          <w:iCs/>
-          <w:i/>
-        </w:rPr>
-        <w:t xml:space="preserve">N</w:t>
-      </w:r>
-      <w:r>
-        <w:t xml:space="preserve"> </w:t>
-      </w:r>
-      <w:r>
-        <w:t xml:space="preserve">= 49) were speakers recruited through advertising online and on the university campus (</w:t>
-      </w:r>
-      <w:r>
-        <w:rPr>
-          <w:iCs/>
-          <w:i/>
-        </w:rPr>
-        <w:t xml:space="preserve">M</w:t>
-      </w:r>
-      <w:r>
-        <w:rPr>
-          <w:vertAlign w:val="subscript"/>
-        </w:rPr>
-        <w:t xml:space="preserve">age</w:t>
-      </w:r>
-      <w:r>
-        <w:t xml:space="preserve">= 36.67,</w:t>
-      </w:r>
-      <w:r>
-        <w:t xml:space="preserve"> </w:t>
-      </w:r>
-      <w:r>
-        <w:rPr>
-          <w:iCs/>
-          <w:i/>
-        </w:rPr>
-        <w:t xml:space="preserve">SD</w:t>
-      </w:r>
-      <w:r>
-        <w:rPr>
-          <w:vertAlign w:val="subscript"/>
-        </w:rPr>
-        <w:t xml:space="preserve">age</w:t>
-      </w:r>
-      <w:r>
-        <w:t xml:space="preserve"> </w:t>
-      </w:r>
-      <w:r>
-        <w:t xml:space="preserve">= 12.54). All participants were informed that participation was voluntary. In term of gender X women and Y men participated The participants were randomly allocated to conditions.</w:t>
-      </w:r>
-    </w:p>
-    <w:bookmarkEnd w:id="39"/>
-    <w:bookmarkEnd w:id="40"/>
-    <w:bookmarkStart w:id="41" w:name="stimuli-procedure"/>
-    <w:p>
-      <w:pPr>
-        <w:pStyle w:val="berschrift2"/>
-      </w:pPr>
-      <w:r>
-        <w:t xml:space="preserve">Stimuli &amp; Procedure</w:t>
-      </w:r>
-    </w:p>
-    <w:p>
-      <w:pPr>
-        <w:pStyle w:val="FirstParagraph"/>
-      </w:pPr>
-      <w:r>
-        <w:t xml:space="preserve">The stimuli and procedure for experiment 2 were identical to experiment 1. Experiment 2 differed only the response options conditions. For experiment 2, there response option conditions consisted of single dimension, which ranged from</w:t>
-      </w:r>
-      <w:r>
-        <w:t xml:space="preserve"> </w:t>
-      </w:r>
-      <w:r>
-        <w:t xml:space="preserve">“</w:t>
-      </w:r>
-      <w:r>
-        <w:t xml:space="preserve">woman</w:t>
-      </w:r>
-      <w:r>
-        <w:t xml:space="preserve">”</w:t>
-      </w:r>
-      <w:r>
-        <w:t xml:space="preserve"> </w:t>
-      </w:r>
-      <w:r>
-        <w:t xml:space="preserve">to</w:t>
-      </w:r>
-      <w:r>
-        <w:t xml:space="preserve"> </w:t>
-      </w:r>
-      <w:r>
-        <w:t xml:space="preserve">“</w:t>
-      </w:r>
-      <w:r>
-        <w:t xml:space="preserve">man</w:t>
-      </w:r>
-      <w:r>
-        <w:t xml:space="preserve">”</w:t>
-      </w:r>
-      <w:r>
-        <w:t xml:space="preserve"> </w:t>
-      </w:r>
-      <w:r>
-        <w:t xml:space="preserve">and</w:t>
-      </w:r>
-      <w:r>
-        <w:t xml:space="preserve"> </w:t>
-      </w:r>
-      <w:r>
-        <w:t xml:space="preserve">“</w:t>
-      </w:r>
-      <w:r>
-        <w:t xml:space="preserve">multiple dimension</w:t>
-      </w:r>
-      <w:r>
-        <w:t xml:space="preserve">”</w:t>
-      </w:r>
-      <w:r>
-        <w:t xml:space="preserve"> </w:t>
-      </w:r>
-      <w:r>
-        <w:t xml:space="preserve">which ranged from</w:t>
-      </w:r>
-      <w:r>
-        <w:t xml:space="preserve"> </w:t>
-      </w:r>
-      <w:r>
-        <w:t xml:space="preserve">“</w:t>
-      </w:r>
-      <w:r>
-        <w:t xml:space="preserve">not woman</w:t>
-      </w:r>
-      <w:r>
-        <w:t xml:space="preserve">”</w:t>
-      </w:r>
-      <w:r>
-        <w:t xml:space="preserve"> </w:t>
-      </w:r>
-      <w:r>
-        <w:t xml:space="preserve">to</w:t>
-      </w:r>
-      <w:r>
-        <w:t xml:space="preserve"> </w:t>
-      </w:r>
-      <w:r>
-        <w:t xml:space="preserve">“</w:t>
-      </w:r>
-      <w:r>
-        <w:t xml:space="preserve">woman</w:t>
-      </w:r>
-      <w:r>
-        <w:t xml:space="preserve">”</w:t>
-      </w:r>
-      <w:r>
-        <w:t xml:space="preserve"> </w:t>
-      </w:r>
-      <w:r>
-        <w:t xml:space="preserve">and</w:t>
-      </w:r>
-      <w:r>
-        <w:t xml:space="preserve"> </w:t>
-      </w:r>
-      <w:r>
-        <w:t xml:space="preserve">“</w:t>
-      </w:r>
-      <w:r>
-        <w:t xml:space="preserve">not man</w:t>
-      </w:r>
-      <w:r>
-        <w:t xml:space="preserve">”</w:t>
-      </w:r>
-      <w:r>
-        <w:t xml:space="preserve"> </w:t>
-      </w:r>
-      <w:r>
-        <w:t xml:space="preserve">to</w:t>
-      </w:r>
-      <w:r>
-        <w:t xml:space="preserve"> </w:t>
-      </w:r>
-      <w:r>
-        <w:t xml:space="preserve">“</w:t>
-      </w:r>
-      <w:r>
-        <w:t xml:space="preserve">man</w:t>
-      </w:r>
-      <w:r>
-        <w:t xml:space="preserve">”</w:t>
-      </w:r>
-      <w:r>
-        <w:t xml:space="preserve">. For the multiple dimensions condition, participants rated the same faces according to both scales, but on separate trials.</w:t>
+        <w:t xml:space="preserve">Research question 3 asked whether whether participants would view faces less categorically in when they categorized them using multiple dimensions (i.e. Not woman - Woman/Not man -Man) than when they used the single dimension (Woman-Man). We expected to see a difference between the two conditions at morph levels 33.33 and 66.67 as these were the closes to the midwaty point. In other words, if categorical perception is reduced, we would expect to see an interaction between condition and morph level, but not a main effect. To test this, we fit a single Bayesian mixed-effects model which calculated unique fixed intercepts at each intersection of morph level and condition as well as varying intercepts for participants and faces (See supplemental material for full model specification). Using Savage-Dickey density ratios, we calculated the Bayes Factors for the contrasts between single dimension condition and multiple dimension at morph level 33.37 and 66.66 only.</w:t>
       </w:r>
     </w:p>
     <w:bookmarkEnd w:id="41"/>
@@ -2347,14 +2476,6 @@
     </w:p>
     <w:p>
       <w:pPr>
-        <w:pStyle w:val="Textkrper"/>
-      </w:pPr>
-      <w:r>
-        <w:t xml:space="preserve">As a further test of the research question, we also fitted the data to a Bayesian mixed effects model, with participants and faces modeled as random intercepts. Additionally, the morph levels were entered as categorical predictors, rather than as continuous variables. Similar to study 1, the initial approach consisted of several models which were compared against each other using LOO-CV. Again, the models were a Null model, with no additional predictors, a Main Effects model with main effects of morph level and condition, but no interaction, and a Interaction model (for complete model specification, see the Supplementary material.)</w:t>
-      </w:r>
-    </w:p>
-    <w:p>
-      <w:pPr>
         <w:pStyle w:val="CaptionedFigure"/>
       </w:pPr>
       <w:r>
@@ -2440,26 +2561,13 @@
         <w:pStyle w:val="Textkrper"/>
       </w:pPr>
       <w:r>
-        <w:t xml:space="preserve">Based on the results of LOO-CV, we continued with the Interaction model. We carried out two comparisions. The first was a quadratic contrasts</w:t>
-      </w:r>
-      <w:r>
-        <w:t xml:space="preserve"> </w:t>
-      </w:r>
-      <w:r>
-        <w:rPr>
-          <w:iCs/>
-          <w:i/>
-        </w:rPr>
-        <w:t xml:space="preserve">which I have still to carry out</w:t>
-      </w:r>
-      <w:r>
-        <w:t xml:space="preserve">. Because the critical levels where we might expect to see a differ, we also compared the mean rating at 33.33 morph and at 66.67 morph. At 33.33 the evidence strongly suggested that the two conditions are the same</w:t>
-      </w:r>
-      <w:r>
-        <w:t xml:space="preserve"> </w:t>
-      </w:r>
-      <w:r>
-        <w:t xml:space="preserve">(Estimate = 0.28, CI =[-3.91], [4.51], BF</w:t>
+        <w:t xml:space="preserve">We compared the mean rating at 33.33 morph and at 66.67 morph for both conditions. At 33.33 the evidence strongly suggested that the two conditions were the same</w:t>
+      </w:r>
+      <w:r>
+        <w:t xml:space="preserve"> </w:t>
+      </w:r>
+      <w:r>
+        <w:t xml:space="preserve">(Estimate = 0.28, CI =[-3.91, 4.51], BF</w:t>
       </w:r>
       <w:r>
         <w:rPr>
@@ -2474,7 +2582,7 @@
         <w:t xml:space="preserve"> </w:t>
       </w:r>
       <w:r>
-        <w:t xml:space="preserve">(Estimate = 2.29, CI =[-2.03], [6.57], BF</w:t>
+        <w:t xml:space="preserve">(Estimate = 2.29, CI =[-2.03, 6.57], BF</w:t>
       </w:r>
       <w:r>
         <w:rPr>
@@ -2501,17 +2609,17 @@
         <w:pStyle w:val="FirstParagraph"/>
       </w:pPr>
       <w:r>
-        <w:t xml:space="preserve">Experiment 2 was designed to test whether response options which did not present women and men as opposing categories changed participants categorical perception. Overall, the results indicated that in terms of categorical perception, the two conditions were very similar, suggesting that the binary view of language is very strong and that participants do not change their view of gender depending on</w:t>
+        <w:t xml:space="preserve">Experiment 2 showed that r response scales which did not present women and men as opposing categories did not changed participants categorical perception. Indeed a highly binary view of gender was present and participants treated womanhood and manhood as opposites although the scale would allow them to be more flexible.</w:t>
       </w:r>
     </w:p>
     <w:bookmarkEnd w:id="50"/>
-    <w:bookmarkStart w:id="51" w:name="overall-discussion"/>
+    <w:bookmarkStart w:id="52" w:name="general-discussion"/>
     <w:p>
       <w:pPr>
         <w:pStyle w:val="berschrift1"/>
       </w:pPr>
       <w:r>
-        <w:t xml:space="preserve">Overall discussion</w:t>
+        <w:t xml:space="preserve">General discussion</w:t>
       </w:r>
     </w:p>
     <w:p>
@@ -2519,7 +2627,146 @@
         <w:pStyle w:val="FirstParagraph"/>
       </w:pPr>
       <w:r>
-        <w:t xml:space="preserve">Overall, some important findings emerged from this experiment. First, there was strong evidence that participants will use beyond-binary actions to categorize faces, if given the options. It is also clear that providing these options do not change the overall distributions of scores</w:t>
+        <w:t xml:space="preserve">In two experiments, we tested how response options in gender categorization of others influence binary gender categorization. Specifically, the results provided strong evidence that participants only use beyond-binary options to categorize faces when such options are provided explicitly. Free text answers or continuous scales did not affect participants binary gender categorization.</w:t>
+      </w:r>
+    </w:p>
+    <w:p>
+      <w:pPr>
+        <w:pStyle w:val="Textkrper"/>
+      </w:pPr>
+      <w:r>
+        <w:t xml:space="preserve">These findings are somewhat consistent with previous research, such as the work of Saperstein and Westbrook (2018) and Lindqvist (2019), which has shown that including flexible response options allow participants to better express themselves. Unlike the literature on self-categorization, increased freedom did not increase the gender diversity of participants’ categorizations, rather explicit reminders seem to have the largest effect. When participants categorized women or men on continuous scales, the results differ from Bem’s (1978) who found that participants categorize their own femininity and masculinity independently of each other. Rather, when categorizing others, the participants in the present study seemed to treat women and men as opposites, even when the response options did not pose them as such.</w:t>
+      </w:r>
+    </w:p>
+    <w:p>
+      <w:pPr>
+        <w:pStyle w:val="Textkrper"/>
+      </w:pPr>
+      <w:r>
+        <w:t xml:space="preserve">It is worth noting that this study only examined participants’ stated categorizations, and it is possible that they may have made other categorizations internally that were not reflected in their responses. However, it is important to recognize that a purely behavioral study such as this cannot fully capture the neurological processes underlying gender perception, which may require more sophisticated techniques such as fMRI and EEEG (Freeman et al 2010, Kloth et al, 2011).</w:t>
+      </w:r>
+    </w:p>
+    <w:p>
+      <w:pPr>
+        <w:pStyle w:val="Textkrper"/>
+      </w:pPr>
+      <w:r>
+        <w:t xml:space="preserve">In this study we aggregated responses that did not indicate woman or man. In the multiple response option condition, both</w:t>
+      </w:r>
+      <w:r>
+        <w:t xml:space="preserve"> </w:t>
+      </w:r>
+      <w:r>
+        <w:t xml:space="preserve">“</w:t>
+      </w:r>
+      <w:r>
+        <w:t xml:space="preserve">I don’t know</w:t>
+      </w:r>
+      <w:r>
+        <w:t xml:space="preserve">”</w:t>
+      </w:r>
+      <w:r>
+        <w:t xml:space="preserve"> </w:t>
+      </w:r>
+      <w:r>
+        <w:t xml:space="preserve">and</w:t>
+      </w:r>
+      <w:r>
+        <w:t xml:space="preserve"> </w:t>
+      </w:r>
+      <w:r>
+        <w:t xml:space="preserve">“</w:t>
+      </w:r>
+      <w:r>
+        <w:t xml:space="preserve">Non-binary</w:t>
+      </w:r>
+      <w:r>
+        <w:t xml:space="preserve">”</w:t>
+      </w:r>
+      <w:r>
+        <w:t xml:space="preserve"> </w:t>
+      </w:r>
+      <w:r>
+        <w:t xml:space="preserve">were included as a beyond binary categorization. We justified this on the basis that what we are interested in is any categorization beyond the binary. However, these two options are not the same. Furthermore, it is important to note that no matter how a person looks like it is impossible to know their binary or non-binary gender identity (ref). Therefore, if a person aims to be inclusive and not categorize in a binary way, then</w:t>
+      </w:r>
+      <w:r>
+        <w:t xml:space="preserve"> </w:t>
+      </w:r>
+      <w:r>
+        <w:t xml:space="preserve">“</w:t>
+      </w:r>
+      <w:r>
+        <w:t xml:space="preserve">I don’t know</w:t>
+      </w:r>
+      <w:r>
+        <w:t xml:space="preserve">”</w:t>
+      </w:r>
+      <w:r>
+        <w:t xml:space="preserve"> </w:t>
+      </w:r>
+      <w:r>
+        <w:t xml:space="preserve">options are better.</w:t>
+      </w:r>
+    </w:p>
+    <w:p>
+      <w:pPr>
+        <w:pStyle w:val="Textkrper"/>
+      </w:pPr>
+      <w:r>
+        <w:t xml:space="preserve">Based on these findings, we recommend researchers to carefully consider their measurements of gender categorization. Open text-boxes, forced choice-alternatives and dimensional scales are all viable alternatives. Even researchers who are primarily interested in binary categorizations should consider including beyond-binary alternatives, to avoid perpetuating cisgenderism and to accurately represent the diversity of gender.</w:t>
+      </w:r>
+    </w:p>
+    <w:bookmarkStart w:id="51" w:name="conclusion"/>
+    <w:p>
+      <w:pPr>
+        <w:pStyle w:val="berschrift4"/>
+      </w:pPr>
+      <w:r>
+        <w:t xml:space="preserve">Conclusion.</w:t>
+      </w:r>
+    </w:p>
+    <w:p>
+      <w:pPr>
+        <w:pStyle w:val="FirstParagraph"/>
+      </w:pPr>
+      <w:r>
+        <w:t xml:space="preserve">In two experiments we tested how different response alternatives affected gender categorizations. Participants were more likely to categorise faces beyond the binary when using a forced-choice paradigm including</w:t>
+      </w:r>
+      <w:r>
+        <w:t xml:space="preserve"> </w:t>
+      </w:r>
+      <w:r>
+        <w:t xml:space="preserve">“</w:t>
+      </w:r>
+      <w:r>
+        <w:t xml:space="preserve">non-binary</w:t>
+      </w:r>
+      <w:r>
+        <w:t xml:space="preserve">”</w:t>
+      </w:r>
+      <w:r>
+        <w:t xml:space="preserve"> </w:t>
+      </w:r>
+      <w:r>
+        <w:t xml:space="preserve">and</w:t>
+      </w:r>
+      <w:r>
+        <w:t xml:space="preserve"> </w:t>
+      </w:r>
+      <w:r>
+        <w:t xml:space="preserve">“</w:t>
+      </w:r>
+      <w:r>
+        <w:t xml:space="preserve">I don’t know</w:t>
+      </w:r>
+      <w:r>
+        <w:t xml:space="preserve">”</w:t>
+      </w:r>
+      <w:r>
+        <w:t xml:space="preserve"> </w:t>
+      </w:r>
+      <w:r>
+        <w:t xml:space="preserve">than when using a free text option, or slider scales. In comparison to self-identification questions were open ended responses are preferred, other categorization might need response options that explicitly reminds participants that not all people identity as woman or man.</w:t>
       </w:r>
     </w:p>
     <w:p>
@@ -2528,7 +2775,8 @@
       </w:r>
     </w:p>
     <w:bookmarkEnd w:id="51"/>
-    <w:bookmarkStart w:id="81" w:name="references"/>
+    <w:bookmarkEnd w:id="52"/>
+    <w:bookmarkStart w:id="82" w:name="references"/>
     <w:p>
       <w:pPr>
         <w:pStyle w:val="berschrift1"/>
@@ -2537,8 +2785,8 @@
         <w:t xml:space="preserve">References</w:t>
       </w:r>
     </w:p>
-    <w:bookmarkStart w:id="80" w:name="refs"/>
-    <w:bookmarkStart w:id="53" w:name="ref-R-papaja"/>
+    <w:bookmarkStart w:id="81" w:name="refs"/>
+    <w:bookmarkStart w:id="54" w:name="ref-R-papaja"/>
     <w:p>
       <w:pPr>
         <w:pStyle w:val="Literaturverzeichnis"/>
@@ -2639,7 +2887,7 @@
       <w:r>
         <w:t xml:space="preserve"> </w:t>
       </w:r>
-      <w:hyperlink r:id="rId52">
+      <w:hyperlink r:id="rId53">
         <w:r>
           <w:rPr>
             <w:rStyle w:val="Hyperlink"/>
@@ -2648,8 +2896,8 @@
         </w:r>
       </w:hyperlink>
     </w:p>
-    <w:bookmarkEnd w:id="53"/>
-    <w:bookmarkStart w:id="55" w:name="ref-R-tinylabels"/>
+    <w:bookmarkEnd w:id="54"/>
+    <w:bookmarkStart w:id="56" w:name="ref-R-tinylabels"/>
     <w:p>
       <w:pPr>
         <w:pStyle w:val="Literaturverzeichnis"/>
@@ -2680,7 +2928,7 @@
       <w:r>
         <w:t xml:space="preserve"> </w:t>
       </w:r>
-      <w:hyperlink r:id="rId54">
+      <w:hyperlink r:id="rId55">
         <w:r>
           <w:rPr>
             <w:rStyle w:val="Hyperlink"/>
@@ -2689,8 +2937,8 @@
         </w:r>
       </w:hyperlink>
     </w:p>
-    <w:bookmarkEnd w:id="55"/>
-    <w:bookmarkStart w:id="57" w:name="ref-R-brms_a"/>
+    <w:bookmarkEnd w:id="56"/>
+    <w:bookmarkStart w:id="58" w:name="ref-R-brms_a"/>
     <w:p>
       <w:pPr>
         <w:pStyle w:val="Literaturverzeichnis"/>
@@ -2769,7 +3017,7 @@
       <w:r>
         <w:t xml:space="preserve"> </w:t>
       </w:r>
-      <w:hyperlink r:id="rId56">
+      <w:hyperlink r:id="rId57">
         <w:r>
           <w:rPr>
             <w:rStyle w:val="Hyperlink"/>
@@ -2778,8 +3026,8 @@
         </w:r>
       </w:hyperlink>
     </w:p>
-    <w:bookmarkEnd w:id="57"/>
-    <w:bookmarkStart w:id="59" w:name="ref-R-brms_b"/>
+    <w:bookmarkEnd w:id="58"/>
+    <w:bookmarkStart w:id="60" w:name="ref-R-brms_b"/>
     <w:p>
       <w:pPr>
         <w:pStyle w:val="Literaturverzeichnis"/>
@@ -2849,7 +3097,7 @@
       <w:r>
         <w:t xml:space="preserve"> </w:t>
       </w:r>
-      <w:hyperlink r:id="rId58">
+      <w:hyperlink r:id="rId59">
         <w:r>
           <w:rPr>
             <w:rStyle w:val="Hyperlink"/>
@@ -2858,8 +3106,8 @@
         </w:r>
       </w:hyperlink>
     </w:p>
-    <w:bookmarkEnd w:id="59"/>
-    <w:bookmarkStart w:id="61" w:name="ref-R-brms_c"/>
+    <w:bookmarkEnd w:id="60"/>
+    <w:bookmarkStart w:id="62" w:name="ref-R-brms_c"/>
     <w:p>
       <w:pPr>
         <w:pStyle w:val="Literaturverzeichnis"/>
@@ -2929,7 +3177,7 @@
       <w:r>
         <w:t xml:space="preserve"> </w:t>
       </w:r>
-      <w:hyperlink r:id="rId60">
+      <w:hyperlink r:id="rId61">
         <w:r>
           <w:rPr>
             <w:rStyle w:val="Hyperlink"/>
@@ -2938,8 +3186,8 @@
         </w:r>
       </w:hyperlink>
     </w:p>
-    <w:bookmarkEnd w:id="61"/>
-    <w:bookmarkStart w:id="63" w:name="ref-R-gcookbook"/>
+    <w:bookmarkEnd w:id="62"/>
+    <w:bookmarkStart w:id="64" w:name="ref-R-gcookbook"/>
     <w:p>
       <w:pPr>
         <w:pStyle w:val="Literaturverzeichnis"/>
@@ -2963,7 +3211,7 @@
       <w:r>
         <w:t xml:space="preserve"> </w:t>
       </w:r>
-      <w:hyperlink r:id="rId62">
+      <w:hyperlink r:id="rId63">
         <w:r>
           <w:rPr>
             <w:rStyle w:val="Hyperlink"/>
@@ -2972,8 +3220,8 @@
         </w:r>
       </w:hyperlink>
     </w:p>
-    <w:bookmarkEnd w:id="63"/>
-    <w:bookmarkStart w:id="65" w:name="ref-R-Rcpp_b"/>
+    <w:bookmarkEnd w:id="64"/>
+    <w:bookmarkStart w:id="66" w:name="ref-R-Rcpp_b"/>
     <w:p>
       <w:pPr>
         <w:pStyle w:val="Literaturverzeichnis"/>
@@ -3037,7 +3285,7 @@
       <w:r>
         <w:t xml:space="preserve"> </w:t>
       </w:r>
-      <w:hyperlink r:id="rId64">
+      <w:hyperlink r:id="rId65">
         <w:r>
           <w:rPr>
             <w:rStyle w:val="Hyperlink"/>
@@ -3046,8 +3294,8 @@
         </w:r>
       </w:hyperlink>
     </w:p>
-    <w:bookmarkEnd w:id="65"/>
-    <w:bookmarkStart w:id="67" w:name="ref-R-Rcpp_a"/>
+    <w:bookmarkEnd w:id="66"/>
+    <w:bookmarkStart w:id="68" w:name="ref-R-Rcpp_a"/>
     <w:p>
       <w:pPr>
         <w:pStyle w:val="Literaturverzeichnis"/>
@@ -3117,7 +3365,7 @@
       <w:r>
         <w:t xml:space="preserve"> </w:t>
       </w:r>
-      <w:hyperlink r:id="rId66">
+      <w:hyperlink r:id="rId67">
         <w:r>
           <w:rPr>
             <w:rStyle w:val="Hyperlink"/>
@@ -3126,8 +3374,8 @@
         </w:r>
       </w:hyperlink>
     </w:p>
-    <w:bookmarkEnd w:id="67"/>
-    <w:bookmarkStart w:id="69" w:name="ref-R-bayesplot"/>
+    <w:bookmarkEnd w:id="68"/>
+    <w:bookmarkStart w:id="70" w:name="ref-R-bayesplot"/>
     <w:p>
       <w:pPr>
         <w:pStyle w:val="Literaturverzeichnis"/>
@@ -3164,7 +3412,7 @@
       <w:r>
         <w:t xml:space="preserve"> </w:t>
       </w:r>
-      <w:hyperlink r:id="rId68">
+      <w:hyperlink r:id="rId69">
         <w:r>
           <w:rPr>
             <w:rStyle w:val="Hyperlink"/>
@@ -3173,8 +3421,8 @@
         </w:r>
       </w:hyperlink>
     </w:p>
-    <w:bookmarkEnd w:id="69"/>
-    <w:bookmarkStart w:id="71" w:name="ref-R-tidybayes"/>
+    <w:bookmarkEnd w:id="70"/>
+    <w:bookmarkStart w:id="72" w:name="ref-R-tidybayes"/>
     <w:p>
       <w:pPr>
         <w:pStyle w:val="Literaturverzeichnis"/>
@@ -3233,7 +3481,7 @@
       <w:r>
         <w:t xml:space="preserve"> </w:t>
       </w:r>
-      <w:hyperlink r:id="rId70">
+      <w:hyperlink r:id="rId71">
         <w:r>
           <w:rPr>
             <w:rStyle w:val="Hyperlink"/>
@@ -3242,8 +3490,8 @@
         </w:r>
       </w:hyperlink>
     </w:p>
-    <w:bookmarkEnd w:id="71"/>
-    <w:bookmarkStart w:id="73" w:name="ref-R-base"/>
+    <w:bookmarkEnd w:id="72"/>
+    <w:bookmarkStart w:id="74" w:name="ref-R-base"/>
     <w:p>
       <w:pPr>
         <w:pStyle w:val="Literaturverzeichnis"/>
@@ -3267,7 +3515,7 @@
       <w:r>
         <w:t xml:space="preserve"> </w:t>
       </w:r>
-      <w:hyperlink r:id="rId72">
+      <w:hyperlink r:id="rId73">
         <w:r>
           <w:rPr>
             <w:rStyle w:val="Hyperlink"/>
@@ -3276,8 +3524,8 @@
         </w:r>
       </w:hyperlink>
     </w:p>
-    <w:bookmarkEnd w:id="73"/>
-    <w:bookmarkStart w:id="75" w:name="ref-R-ggplot2"/>
+    <w:bookmarkEnd w:id="74"/>
+    <w:bookmarkStart w:id="76" w:name="ref-R-ggplot2"/>
     <w:p>
       <w:pPr>
         <w:pStyle w:val="Literaturverzeichnis"/>
@@ -3301,7 +3549,7 @@
       <w:r>
         <w:t xml:space="preserve"> </w:t>
       </w:r>
-      <w:hyperlink r:id="rId74">
+      <w:hyperlink r:id="rId75">
         <w:r>
           <w:rPr>
             <w:rStyle w:val="Hyperlink"/>
@@ -3310,8 +3558,8 @@
         </w:r>
       </w:hyperlink>
     </w:p>
-    <w:bookmarkEnd w:id="75"/>
-    <w:bookmarkStart w:id="77" w:name="ref-R-dplyr"/>
+    <w:bookmarkEnd w:id="76"/>
+    <w:bookmarkStart w:id="78" w:name="ref-R-dplyr"/>
     <w:p>
       <w:pPr>
         <w:pStyle w:val="Literaturverzeichnis"/>
@@ -3335,7 +3583,7 @@
       <w:r>
         <w:t xml:space="preserve"> </w:t>
       </w:r>
-      <w:hyperlink r:id="rId76">
+      <w:hyperlink r:id="rId77">
         <w:r>
           <w:rPr>
             <w:rStyle w:val="Hyperlink"/>
@@ -3344,8 +3592,8 @@
         </w:r>
       </w:hyperlink>
     </w:p>
-    <w:bookmarkEnd w:id="77"/>
-    <w:bookmarkStart w:id="79" w:name="ref-R-tidyr"/>
+    <w:bookmarkEnd w:id="78"/>
+    <w:bookmarkStart w:id="80" w:name="ref-R-tidyr"/>
     <w:p>
       <w:pPr>
         <w:pStyle w:val="Literaturverzeichnis"/>
@@ -3369,7 +3617,7 @@
       <w:r>
         <w:t xml:space="preserve"> </w:t>
       </w:r>
-      <w:hyperlink r:id="rId78">
+      <w:hyperlink r:id="rId79">
         <w:r>
           <w:rPr>
             <w:rStyle w:val="Hyperlink"/>
@@ -3378,9 +3626,9 @@
         </w:r>
       </w:hyperlink>
     </w:p>
-    <w:bookmarkEnd w:id="79"/>
     <w:bookmarkEnd w:id="80"/>
     <w:bookmarkEnd w:id="81"/>
+    <w:bookmarkEnd w:id="82"/>
     <w:sectPr>
       <w:headerReference r:id="rId10" w:type="even"/>
       <w:headerReference r:id="rId9" w:type="default"/>

</xml_diff>